<commit_message>
update the FSM diagram note
</commit_message>
<xml_diff>
--- a/UML/stateDiagram.docx
+++ b/UML/stateDiagram.docx
@@ -236,20 +236,1497 @@
           <w:szCs w:val="29"/>
           <w:lang w:val="en-AU"/>
         </w:rPr>
-        <w:t>an interesting concept</w:t>
-      </w:r>
+        <w:t xml:space="preserve">an interesting concept with such a behaviour. </w:t>
+      </w:r>
+    </w:p>
+    <w:p>
+      <w:pPr>
+        <w:widowControl w:val="0"/>
+        <w:autoSpaceDE w:val="0"/>
+        <w:autoSpaceDN w:val="0"/>
+        <w:adjustRightInd w:val="0"/>
+        <w:spacing w:after="240" w:line="340" w:lineRule="atLeast"/>
+        <w:rPr>
+          <w:rFonts w:ascii="Times" w:hAnsi="Times" w:cs="Times"/>
+          <w:color w:val="000000"/>
+          <w:sz w:val="29"/>
+          <w:szCs w:val="29"/>
+          <w:lang w:val="en-AU"/>
+        </w:rPr>
+      </w:pPr>
+      <w:r>
+        <w:rPr>
+          <w:rFonts w:ascii="Times" w:hAnsi="Times" w:cs="Times"/>
+          <w:color w:val="000000"/>
+          <w:sz w:val="29"/>
+          <w:szCs w:val="29"/>
+          <w:lang w:val="en-AU"/>
+        </w:rPr>
+        <w:t xml:space="preserve">You may also </w:t>
+      </w:r>
+      <w:r>
+        <w:rPr>
+          <w:rFonts w:ascii="Times" w:hAnsi="Times" w:cs="Times"/>
+          <w:color w:val="C00000"/>
+          <w:sz w:val="29"/>
+          <w:szCs w:val="29"/>
+          <w:lang w:val="en-AU"/>
+        </w:rPr>
+        <w:t xml:space="preserve">choose the whole system as the subject of your reactive behaviour description. </w:t>
+      </w:r>
+    </w:p>
+    <w:p>
+      <w:pPr>
+        <w:widowControl w:val="0"/>
+        <w:autoSpaceDE w:val="0"/>
+        <w:autoSpaceDN w:val="0"/>
+        <w:adjustRightInd w:val="0"/>
+        <w:spacing w:after="240" w:line="340" w:lineRule="atLeast"/>
+        <w:rPr>
+          <w:rFonts w:ascii="Times" w:hAnsi="Times" w:cs="Times"/>
+          <w:color w:val="000000"/>
+          <w:sz w:val="29"/>
+          <w:szCs w:val="29"/>
+          <w:lang w:val="en-AU"/>
+        </w:rPr>
+      </w:pPr>
+      <w:r>
+        <w:rPr>
+          <w:rFonts w:ascii="Times" w:hAnsi="Times" w:cs="Times"/>
+          <w:color w:val="000000"/>
+          <w:sz w:val="29"/>
+          <w:szCs w:val="29"/>
+          <w:lang w:val="en-AU"/>
+        </w:rPr>
+        <w:t xml:space="preserve">In any case, your example should allow a broad spectrum of state diagram features to be exploited in a meaningful way. </w:t>
+      </w:r>
+    </w:p>
+    <w:p>
+      <w:pPr>
+        <w:widowControl w:val="0"/>
+        <w:autoSpaceDE w:val="0"/>
+        <w:autoSpaceDN w:val="0"/>
+        <w:adjustRightInd w:val="0"/>
+        <w:spacing w:after="240" w:line="360" w:lineRule="atLeast"/>
+        <w:rPr>
+          <w:rFonts w:ascii="Times" w:hAnsi="Times" w:cs="Times"/>
+          <w:color w:val="000000"/>
+          <w:lang w:val="en-AU"/>
+        </w:rPr>
+      </w:pPr>
+      <w:r>
+        <w:rPr>
+          <w:rFonts w:ascii="Times" w:hAnsi="Times" w:cs="Times"/>
+          <w:color w:val="000000"/>
+          <w:sz w:val="32"/>
+          <w:szCs w:val="32"/>
+          <w:lang w:val="en-AU"/>
+        </w:rPr>
+        <w:t xml:space="preserve">1.2 Create a State Diagram </w:t>
+      </w:r>
+    </w:p>
+    <w:p>
+      <w:pPr>
+        <w:widowControl w:val="0"/>
+        <w:autoSpaceDE w:val="0"/>
+        <w:autoSpaceDN w:val="0"/>
+        <w:adjustRightInd w:val="0"/>
+        <w:spacing w:after="240" w:line="340" w:lineRule="atLeast"/>
+        <w:rPr>
+          <w:rFonts w:ascii="Times" w:hAnsi="Times" w:cs="Times"/>
+          <w:color w:val="000000"/>
+          <w:sz w:val="29"/>
+          <w:szCs w:val="29"/>
+          <w:lang w:val="en-AU"/>
+        </w:rPr>
+      </w:pPr>
+      <w:r>
+        <w:rPr>
+          <w:rFonts w:ascii="Times" w:hAnsi="Times" w:cs="Times"/>
+          <w:color w:val="000000"/>
+          <w:sz w:val="29"/>
+          <w:szCs w:val="29"/>
+          <w:lang w:val="en-AU"/>
+        </w:rPr>
+        <w:t xml:space="preserve">Draw a state diagram showing the states and events for the concept (or system) you have chosen above. </w:t>
+      </w:r>
+    </w:p>
+    <w:p>
+      <w:pPr>
+        <w:widowControl w:val="0"/>
+        <w:autoSpaceDE w:val="0"/>
+        <w:autoSpaceDN w:val="0"/>
+        <w:adjustRightInd w:val="0"/>
+        <w:spacing w:after="240" w:line="340" w:lineRule="atLeast"/>
+        <w:rPr>
+          <w:rFonts w:ascii="Times" w:hAnsi="Times" w:cs="Times"/>
+          <w:color w:val="000000"/>
+          <w:sz w:val="29"/>
+          <w:szCs w:val="29"/>
+          <w:lang w:val="en-AU"/>
+        </w:rPr>
+      </w:pPr>
+      <w:r>
+        <w:rPr>
+          <w:rFonts w:ascii="Times" w:hAnsi="Times" w:cs="Times"/>
+          <w:color w:val="000000"/>
+          <w:sz w:val="29"/>
+          <w:szCs w:val="29"/>
+          <w:lang w:val="en-AU"/>
+        </w:rPr>
+        <w:t xml:space="preserve">Make sure that you include guards and transition actions. </w:t>
+      </w:r>
+    </w:p>
+    <w:p>
+      <w:pPr>
+        <w:widowControl w:val="0"/>
+        <w:autoSpaceDE w:val="0"/>
+        <w:autoSpaceDN w:val="0"/>
+        <w:adjustRightInd w:val="0"/>
+        <w:spacing w:after="240" w:line="340" w:lineRule="atLeast"/>
+        <w:rPr>
+          <w:rFonts w:ascii="Times" w:hAnsi="Times" w:cs="Times"/>
+          <w:color w:val="000000"/>
+          <w:sz w:val="29"/>
+          <w:szCs w:val="29"/>
+          <w:lang w:val="en-AU"/>
+        </w:rPr>
+      </w:pPr>
+    </w:p>
+    <w:p>
+      <w:pPr>
+        <w:widowControl w:val="0"/>
+        <w:autoSpaceDE w:val="0"/>
+        <w:autoSpaceDN w:val="0"/>
+        <w:adjustRightInd w:val="0"/>
+        <w:spacing w:after="240" w:line="340" w:lineRule="atLeast"/>
+        <w:rPr>
+          <w:rFonts w:ascii="Times" w:hAnsi="Times" w:cs="Times"/>
+          <w:color w:val="000000"/>
+          <w:lang w:val="en-AU"/>
+        </w:rPr>
+      </w:pPr>
+      <w:r>
+        <w:rPr>
+          <w:rFonts w:ascii="Times" w:hAnsi="Times" w:cs="Times"/>
+          <w:color w:val="C00000"/>
+          <w:sz w:val="29"/>
+          <w:szCs w:val="29"/>
+          <w:lang w:val="en-AU"/>
+        </w:rPr>
+        <w:t xml:space="preserve">Try to use as many more state diagram features </w:t>
+      </w:r>
+      <w:r>
+        <w:rPr>
+          <w:rFonts w:ascii="Times" w:hAnsi="Times" w:cs="Times"/>
+          <w:color w:val="000000"/>
+          <w:sz w:val="29"/>
+          <w:szCs w:val="29"/>
+          <w:lang w:val="en-AU"/>
+        </w:rPr>
+        <w:t>(</w:t>
+      </w:r>
+      <w:r>
+        <w:rPr>
+          <w:rFonts w:ascii="Times" w:hAnsi="Times" w:cs="Times"/>
+          <w:color w:val="C00000"/>
+          <w:sz w:val="29"/>
+          <w:szCs w:val="29"/>
+          <w:lang w:val="en-AU"/>
+        </w:rPr>
+        <w:t>actions, activities, superstates, concurrent states</w:t>
+      </w:r>
+      <w:r>
+        <w:rPr>
+          <w:rFonts w:ascii="Times" w:hAnsi="Times" w:cs="Times"/>
+          <w:color w:val="000000"/>
+          <w:sz w:val="29"/>
+          <w:szCs w:val="29"/>
+          <w:lang w:val="en-AU"/>
+        </w:rPr>
+        <w:t xml:space="preserve">) as meaningfully possible. </w:t>
+      </w:r>
+    </w:p>
+    <w:p>
+      <w:pPr>
+        <w:widowControl w:val="0"/>
+        <w:autoSpaceDE w:val="0"/>
+        <w:autoSpaceDN w:val="0"/>
+        <w:adjustRightInd w:val="0"/>
+        <w:spacing w:after="240" w:line="340" w:lineRule="atLeast"/>
+        <w:rPr>
+          <w:rFonts w:ascii="Times" w:hAnsi="Times" w:cs="Times"/>
+          <w:color w:val="000000"/>
+          <w:sz w:val="29"/>
+          <w:szCs w:val="29"/>
+          <w:lang w:val="en-AU"/>
+        </w:rPr>
+      </w:pPr>
+      <w:r>
+        <w:rPr>
+          <w:rFonts w:ascii="Times" w:hAnsi="Times" w:cs="Times"/>
+          <w:color w:val="000000"/>
+          <w:sz w:val="29"/>
+          <w:szCs w:val="29"/>
+          <w:lang w:val="en-AU"/>
+        </w:rPr>
+        <w:t>As always, make sure to use correct UML syntax and use meaningful, self-documenting names for the modelling elements you include.</w:t>
+      </w:r>
+    </w:p>
+    <w:p>
+      <w:pPr>
+        <w:widowControl w:val="0"/>
+        <w:autoSpaceDE w:val="0"/>
+        <w:autoSpaceDN w:val="0"/>
+        <w:adjustRightInd w:val="0"/>
+        <w:spacing w:after="240" w:line="340" w:lineRule="atLeast"/>
+        <w:rPr>
+          <w:rFonts w:ascii="Times" w:hAnsi="Times" w:cs="Times" w:hint="eastAsia"/>
+          <w:color w:val="000000"/>
+          <w:lang w:val="en-AU"/>
+        </w:rPr>
+      </w:pPr>
+      <w:r>
+        <w:rPr>
+          <w:rFonts w:ascii="Times" w:hAnsi="Times" w:cs="Times"/>
+          <w:color w:val="000000"/>
+          <w:sz w:val="29"/>
+          <w:szCs w:val="29"/>
+          <w:lang w:val="en-AU"/>
+        </w:rPr>
+        <w:t xml:space="preserve">If you are aiming at full marks, use as much of </w:t>
+      </w:r>
+      <w:r>
+        <w:rPr>
+          <w:rFonts w:ascii="Times" w:hAnsi="Times" w:cs="Times"/>
+          <w:color w:val="C00000"/>
+          <w:sz w:val="29"/>
+          <w:szCs w:val="29"/>
+          <w:lang w:val="en-AU"/>
+        </w:rPr>
+        <w:t xml:space="preserve">the advanced state chart notation </w:t>
+      </w:r>
+      <w:r>
+        <w:rPr>
+          <w:rFonts w:ascii="Times" w:hAnsi="Times" w:cs="Times"/>
+          <w:color w:val="000000"/>
+          <w:sz w:val="29"/>
+          <w:szCs w:val="29"/>
+          <w:lang w:val="en-AU"/>
+        </w:rPr>
+        <w:t xml:space="preserve">and </w:t>
+      </w:r>
+      <w:r>
+        <w:rPr>
+          <w:rFonts w:ascii="Times" w:hAnsi="Times" w:cs="Times"/>
+          <w:color w:val="C00000"/>
+          <w:sz w:val="29"/>
+          <w:szCs w:val="29"/>
+          <w:lang w:val="en-AU"/>
+        </w:rPr>
+        <w:t>features that were introduced in lectures as you can</w:t>
+      </w:r>
+      <w:r>
+        <w:rPr>
+          <w:rFonts w:ascii="Times" w:hAnsi="Times" w:cs="Times"/>
+          <w:color w:val="000000"/>
+          <w:sz w:val="29"/>
+          <w:szCs w:val="29"/>
+          <w:lang w:val="en-AU"/>
+        </w:rPr>
+        <w:t xml:space="preserve">. </w:t>
+      </w:r>
+    </w:p>
+    <w:p>
+      <w:pPr>
+        <w:widowControl w:val="0"/>
+        <w:autoSpaceDE w:val="0"/>
+        <w:autoSpaceDN w:val="0"/>
+        <w:adjustRightInd w:val="0"/>
+        <w:spacing w:after="240" w:line="340" w:lineRule="atLeast"/>
+        <w:rPr>
+          <w:rFonts w:ascii="Times" w:hAnsi="Times" w:cs="Times" w:hint="eastAsia"/>
+          <w:color w:val="000000"/>
+          <w:lang w:val="en-AU"/>
+        </w:rPr>
+      </w:pPr>
+    </w:p>
+    <w:p>
+      <w:pPr>
+        <w:widowControl w:val="0"/>
+        <w:autoSpaceDE w:val="0"/>
+        <w:autoSpaceDN w:val="0"/>
+        <w:adjustRightInd w:val="0"/>
+        <w:spacing w:after="240" w:line="340" w:lineRule="atLeast"/>
+        <w:rPr>
+          <w:rFonts w:ascii="Times" w:hAnsi="Times" w:cs="Times" w:hint="eastAsia"/>
+          <w:color w:val="000000"/>
+          <w:lang w:val="en-AU"/>
+        </w:rPr>
+      </w:pPr>
+    </w:p>
+    <w:p>
+      <w:pPr>
+        <w:widowControl w:val="0"/>
+        <w:autoSpaceDE w:val="0"/>
+        <w:autoSpaceDN w:val="0"/>
+        <w:adjustRightInd w:val="0"/>
+        <w:spacing w:after="240" w:line="300" w:lineRule="atLeast"/>
+        <w:rPr>
+          <w:rFonts w:ascii="Times" w:hAnsi="Times" w:cs="Times"/>
+          <w:color w:val="000000"/>
+          <w:sz w:val="36"/>
+          <w:lang w:val="en-AU"/>
+        </w:rPr>
+      </w:pPr>
+      <w:r>
+        <w:rPr>
+          <w:rFonts w:ascii="Times" w:hAnsi="Times" w:cs="Times"/>
+          <w:color w:val="000000"/>
+          <w:sz w:val="26"/>
+          <w:szCs w:val="26"/>
+          <w:lang w:val="en-AU"/>
+        </w:rPr>
+        <w:t>Key idea:</w:t>
+      </w:r>
+      <w:r>
+        <w:rPr>
+          <w:rFonts w:ascii="MS Mincho" w:eastAsia="MS Mincho" w:hAnsi="MS Mincho" w:cs="MS Mincho"/>
+          <w:color w:val="000000"/>
+          <w:sz w:val="26"/>
+          <w:szCs w:val="26"/>
+          <w:lang w:val="en-AU"/>
+        </w:rPr>
+        <w:t> +</w:t>
+      </w:r>
+      <w:r>
+        <w:rPr>
+          <w:rFonts w:ascii="Times" w:hAnsi="Times" w:cs="Times"/>
+          <w:color w:val="2617C0"/>
+          <w:sz w:val="28"/>
+          <w:szCs w:val="21"/>
+          <w:lang w:val="en-AU"/>
+        </w:rPr>
+        <w:t xml:space="preserve">• </w:t>
+      </w:r>
+      <w:r>
+        <w:rPr>
+          <w:rFonts w:ascii="Times" w:hAnsi="Times" w:cs="Times"/>
+          <w:color w:val="000000"/>
+          <w:sz w:val="28"/>
+          <w:szCs w:val="21"/>
+          <w:lang w:val="en-AU"/>
+        </w:rPr>
+        <w:t xml:space="preserve">If a system has finite set of possible states, then you can list them, </w:t>
+      </w:r>
+    </w:p>
+    <w:p>
+      <w:pPr>
+        <w:widowControl w:val="0"/>
+        <w:autoSpaceDE w:val="0"/>
+        <w:autoSpaceDN w:val="0"/>
+        <w:adjustRightInd w:val="0"/>
+        <w:spacing w:after="240" w:line="260" w:lineRule="atLeast"/>
+        <w:rPr>
+          <w:rFonts w:ascii="Times" w:hAnsi="Times" w:cs="Times"/>
+          <w:color w:val="000000"/>
+          <w:sz w:val="36"/>
+          <w:lang w:val="en-AU"/>
+        </w:rPr>
+      </w:pPr>
+      <w:r>
+        <w:rPr>
+          <w:rFonts w:ascii="Times" w:hAnsi="Times" w:cs="Times"/>
+          <w:color w:val="000000"/>
+          <w:sz w:val="28"/>
+          <w:szCs w:val="21"/>
+          <w:lang w:val="en-AU"/>
+        </w:rPr>
+        <w:t xml:space="preserve">and identify each of the possible things that could happen in each state. </w:t>
+      </w:r>
+    </w:p>
+    <w:p>
+      <w:pPr>
+        <w:widowControl w:val="0"/>
+        <w:autoSpaceDE w:val="0"/>
+        <w:autoSpaceDN w:val="0"/>
+        <w:adjustRightInd w:val="0"/>
+        <w:spacing w:after="240" w:line="340" w:lineRule="atLeast"/>
+        <w:rPr>
+          <w:rFonts w:ascii="Times" w:hAnsi="Times" w:cs="Times" w:hint="eastAsia"/>
+          <w:color w:val="000000"/>
+          <w:lang w:val="en-AU"/>
+        </w:rPr>
+      </w:pPr>
+      <w:r>
+        <w:rPr>
+          <w:rFonts w:ascii="Times" w:hAnsi="Times" w:cs="Times" w:hint="eastAsia"/>
+          <w:noProof/>
+          <w:color w:val="000000"/>
+          <w:lang w:val="en-AU"/>
+        </w:rPr>
+        <w:drawing>
+          <wp:inline distT="0" distB="0" distL="0" distR="0" wp14:anchorId="2D03A0AF" wp14:editId="62418FEC">
+            <wp:extent cx="3869055" cy="1346583"/>
+            <wp:effectExtent l="0" t="0" r="0" b="0"/>
+            <wp:docPr id="1" name="Picture 1"/>
+            <wp:cNvGraphicFramePr>
+              <a:graphicFrameLocks xmlns:a="http://schemas.openxmlformats.org/drawingml/2006/main" noChangeAspect="1"/>
+            </wp:cNvGraphicFramePr>
+            <a:graphic xmlns:a="http://schemas.openxmlformats.org/drawingml/2006/main">
+              <a:graphicData uri="http://schemas.openxmlformats.org/drawingml/2006/picture">
+                <pic:pic xmlns:pic="http://schemas.openxmlformats.org/drawingml/2006/picture">
+                  <pic:nvPicPr>
+                    <pic:cNvPr id="1" name="Screen Shot 2017-05-17 at 11.11.39 PM.png"/>
+                    <pic:cNvPicPr/>
+                  </pic:nvPicPr>
+                  <pic:blipFill>
+                    <a:blip r:embed="rId5">
+                      <a:extLst>
+                        <a:ext uri="{28A0092B-C50C-407E-A947-70E740481C1C}">
+                          <a14:useLocalDpi xmlns:a14="http://schemas.microsoft.com/office/drawing/2010/main" val="0"/>
+                        </a:ext>
+                      </a:extLst>
+                    </a:blip>
+                    <a:stretch>
+                      <a:fillRect/>
+                    </a:stretch>
+                  </pic:blipFill>
+                  <pic:spPr>
+                    <a:xfrm>
+                      <a:off x="0" y="0"/>
+                      <a:ext cx="3883572" cy="1351635"/>
+                    </a:xfrm>
+                    <a:prstGeom prst="rect">
+                      <a:avLst/>
+                    </a:prstGeom>
+                  </pic:spPr>
+                </pic:pic>
+              </a:graphicData>
+            </a:graphic>
+          </wp:inline>
+        </w:drawing>
+      </w:r>
+    </w:p>
+    <w:p>
+      <w:pPr>
+        <w:widowControl w:val="0"/>
+        <w:autoSpaceDE w:val="0"/>
+        <w:autoSpaceDN w:val="0"/>
+        <w:adjustRightInd w:val="0"/>
+        <w:spacing w:after="240" w:line="300" w:lineRule="atLeast"/>
+        <w:rPr>
+          <w:rFonts w:ascii="MS Mincho" w:eastAsia="MS Mincho" w:hAnsi="MS Mincho" w:cs="MS Mincho" w:hint="eastAsia"/>
+          <w:color w:val="000000"/>
+          <w:sz w:val="44"/>
+          <w:szCs w:val="26"/>
+          <w:lang w:val="en-AU"/>
+        </w:rPr>
+      </w:pPr>
+      <w:r>
+        <w:rPr>
+          <w:rFonts w:ascii="Times" w:hAnsi="Times" w:cs="Times"/>
+          <w:color w:val="000000"/>
+          <w:sz w:val="44"/>
+          <w:szCs w:val="26"/>
+          <w:lang w:val="en-AU"/>
+        </w:rPr>
+        <w:t>modelling a Door:</w:t>
+      </w:r>
+      <w:r>
+        <w:rPr>
+          <w:rFonts w:ascii="MS Mincho" w:eastAsia="MS Mincho" w:hAnsi="MS Mincho" w:cs="MS Mincho"/>
+          <w:color w:val="000000"/>
+          <w:sz w:val="44"/>
+          <w:szCs w:val="26"/>
+          <w:lang w:val="en-AU"/>
+        </w:rPr>
+        <w:t> +</w:t>
+      </w:r>
+    </w:p>
+    <w:p>
+      <w:pPr>
+        <w:widowControl w:val="0"/>
+        <w:autoSpaceDE w:val="0"/>
+        <w:autoSpaceDN w:val="0"/>
+        <w:adjustRightInd w:val="0"/>
+        <w:spacing w:after="240" w:line="300" w:lineRule="atLeast"/>
+        <w:rPr>
+          <w:rFonts w:ascii="MS Mincho" w:eastAsia="MS Mincho" w:hAnsi="MS Mincho" w:cs="MS Mincho" w:hint="eastAsia"/>
+          <w:color w:val="000000"/>
+          <w:sz w:val="36"/>
+          <w:szCs w:val="21"/>
+          <w:lang w:val="en-AU"/>
+        </w:rPr>
+      </w:pPr>
+      <w:r>
+        <w:rPr>
+          <w:rFonts w:ascii="Times" w:hAnsi="Times" w:cs="Times"/>
+          <w:color w:val="000000"/>
+          <w:sz w:val="36"/>
+          <w:szCs w:val="21"/>
+          <w:lang w:val="en-AU"/>
+        </w:rPr>
+        <w:t>Possible</w:t>
+      </w:r>
+      <w:r>
+        <w:rPr>
+          <w:rFonts w:ascii="Times" w:hAnsi="Times" w:cs="Times" w:hint="eastAsia"/>
+          <w:color w:val="000000"/>
+          <w:sz w:val="36"/>
+          <w:szCs w:val="21"/>
+          <w:lang w:val="en-AU"/>
+        </w:rPr>
+        <w:t xml:space="preserve"> </w:t>
+      </w:r>
+      <w:r>
+        <w:rPr>
+          <w:rFonts w:ascii="Times" w:hAnsi="Times" w:cs="Times"/>
+          <w:color w:val="2617C0"/>
+          <w:sz w:val="36"/>
+          <w:szCs w:val="21"/>
+          <w:lang w:val="en-AU"/>
+        </w:rPr>
+        <w:t>states</w:t>
+      </w:r>
+      <w:r>
+        <w:rPr>
+          <w:rFonts w:ascii="Times" w:hAnsi="Times" w:cs="Times"/>
+          <w:color w:val="000000"/>
+          <w:sz w:val="36"/>
+          <w:szCs w:val="21"/>
+          <w:lang w:val="en-AU"/>
+        </w:rPr>
+        <w:t xml:space="preserve">: </w:t>
+      </w:r>
+      <w:proofErr w:type="spellStart"/>
+      <w:proofErr w:type="gramStart"/>
+      <w:r>
+        <w:rPr>
+          <w:rFonts w:ascii="Times" w:hAnsi="Times" w:cs="Times"/>
+          <w:color w:val="000000"/>
+          <w:sz w:val="36"/>
+          <w:szCs w:val="21"/>
+          <w:lang w:val="en-AU"/>
+        </w:rPr>
+        <w:t>open,closed</w:t>
+      </w:r>
+      <w:proofErr w:type="spellEnd"/>
+      <w:proofErr w:type="gramEnd"/>
+      <w:r>
+        <w:rPr>
+          <w:rFonts w:ascii="Times" w:hAnsi="Times" w:cs="Times"/>
+          <w:color w:val="000000"/>
+          <w:sz w:val="36"/>
+          <w:szCs w:val="21"/>
+          <w:lang w:val="en-AU"/>
+        </w:rPr>
+        <w:t xml:space="preserve">, </w:t>
+      </w:r>
+      <w:proofErr w:type="spellStart"/>
+      <w:r>
+        <w:rPr>
+          <w:rFonts w:ascii="Times" w:hAnsi="Times" w:cs="Times"/>
+          <w:color w:val="000000"/>
+          <w:sz w:val="36"/>
+          <w:szCs w:val="21"/>
+          <w:lang w:val="en-AU"/>
+        </w:rPr>
+        <w:t>closed&amp;Locked</w:t>
+      </w:r>
+      <w:proofErr w:type="spellEnd"/>
+      <w:r>
+        <w:rPr>
+          <w:rFonts w:ascii="MS Mincho" w:eastAsia="MS Mincho" w:hAnsi="MS Mincho" w:cs="MS Mincho"/>
+          <w:color w:val="000000"/>
+          <w:sz w:val="36"/>
+          <w:szCs w:val="21"/>
+          <w:lang w:val="en-AU"/>
+        </w:rPr>
+        <w:t> +</w:t>
+      </w:r>
+    </w:p>
+    <w:p>
+      <w:pPr>
+        <w:widowControl w:val="0"/>
+        <w:autoSpaceDE w:val="0"/>
+        <w:autoSpaceDN w:val="0"/>
+        <w:adjustRightInd w:val="0"/>
+        <w:spacing w:after="240" w:line="300" w:lineRule="atLeast"/>
+        <w:rPr>
+          <w:rFonts w:ascii="Times" w:hAnsi="Times" w:cs="Times"/>
+          <w:color w:val="000000"/>
+          <w:sz w:val="44"/>
+          <w:lang w:val="en-AU"/>
+        </w:rPr>
+      </w:pPr>
+      <w:r>
+        <w:rPr>
+          <w:rFonts w:ascii="Times" w:hAnsi="Times" w:cs="Times"/>
+          <w:color w:val="000000"/>
+          <w:sz w:val="36"/>
+          <w:szCs w:val="21"/>
+          <w:lang w:val="en-AU"/>
+        </w:rPr>
+        <w:t xml:space="preserve">Possible </w:t>
+      </w:r>
+      <w:r>
+        <w:rPr>
+          <w:rFonts w:ascii="Times" w:hAnsi="Times" w:cs="Times"/>
+          <w:color w:val="2B8B27"/>
+          <w:sz w:val="36"/>
+          <w:szCs w:val="21"/>
+          <w:lang w:val="en-AU"/>
+        </w:rPr>
+        <w:t>transitions</w:t>
+      </w:r>
+      <w:r>
+        <w:rPr>
+          <w:rFonts w:ascii="Times" w:hAnsi="Times" w:cs="Times"/>
+          <w:color w:val="000000"/>
+          <w:sz w:val="36"/>
+          <w:szCs w:val="21"/>
+          <w:lang w:val="en-AU"/>
+        </w:rPr>
+        <w:t xml:space="preserve">: push, pull, </w:t>
+      </w:r>
+      <w:proofErr w:type="spellStart"/>
+      <w:r>
+        <w:rPr>
+          <w:rFonts w:ascii="Times" w:hAnsi="Times" w:cs="Times"/>
+          <w:color w:val="000000"/>
+          <w:sz w:val="36"/>
+          <w:szCs w:val="21"/>
+          <w:lang w:val="en-AU"/>
+        </w:rPr>
+        <w:t>turn key</w:t>
+      </w:r>
+      <w:proofErr w:type="spellEnd"/>
+      <w:r>
+        <w:rPr>
+          <w:rFonts w:ascii="MS Mincho" w:eastAsia="MS Mincho" w:hAnsi="MS Mincho" w:cs="MS Mincho"/>
+          <w:color w:val="000000"/>
+          <w:sz w:val="36"/>
+          <w:szCs w:val="21"/>
+          <w:lang w:val="en-AU"/>
+        </w:rPr>
+        <w:t> +</w:t>
+      </w:r>
+      <w:r>
+        <w:rPr>
+          <w:rFonts w:ascii="Times" w:hAnsi="Times" w:cs="Times"/>
+          <w:color w:val="000000"/>
+          <w:sz w:val="36"/>
+          <w:szCs w:val="21"/>
+          <w:lang w:val="en-AU"/>
+        </w:rPr>
+        <w:t>(Take syst</w:t>
+      </w:r>
+      <w:r>
+        <w:rPr>
+          <w:rFonts w:ascii="Times" w:hAnsi="Times" w:cs="Times"/>
+          <w:color w:val="000000"/>
+          <w:sz w:val="36"/>
+          <w:szCs w:val="21"/>
+          <w:lang w:val="en-AU"/>
+        </w:rPr>
+        <w:t>em from one state to another o</w:t>
+      </w:r>
+      <w:r>
+        <w:rPr>
+          <w:rFonts w:ascii="Times" w:hAnsi="Times" w:cs="Times"/>
+          <w:color w:val="000000"/>
+          <w:sz w:val="36"/>
+          <w:szCs w:val="21"/>
+          <w:lang w:val="en-AU"/>
+        </w:rPr>
+        <w:t xml:space="preserve">r back to same state) </w:t>
+      </w:r>
+    </w:p>
+    <w:p>
+      <w:pPr>
+        <w:widowControl w:val="0"/>
+        <w:autoSpaceDE w:val="0"/>
+        <w:autoSpaceDN w:val="0"/>
+        <w:adjustRightInd w:val="0"/>
+        <w:spacing w:after="240" w:line="340" w:lineRule="atLeast"/>
+        <w:rPr>
+          <w:rFonts w:ascii="Times" w:hAnsi="Times" w:cs="Times" w:hint="eastAsia"/>
+          <w:color w:val="000000"/>
+          <w:lang w:val="en-AU"/>
+        </w:rPr>
+      </w:pPr>
+    </w:p>
+    <w:p>
+      <w:pPr>
+        <w:widowControl w:val="0"/>
+        <w:autoSpaceDE w:val="0"/>
+        <w:autoSpaceDN w:val="0"/>
+        <w:adjustRightInd w:val="0"/>
+        <w:spacing w:line="200" w:lineRule="atLeast"/>
+        <w:rPr>
+          <w:rFonts w:ascii="MS Mincho" w:eastAsia="MS Mincho" w:hAnsi="MS Mincho" w:cs="MS Mincho" w:hint="eastAsia"/>
+          <w:color w:val="000000"/>
+          <w:sz w:val="36"/>
+          <w:lang w:val="en-AU"/>
+        </w:rPr>
+      </w:pPr>
+      <w:proofErr w:type="spellStart"/>
+      <w:r>
+        <w:rPr>
+          <w:rFonts w:ascii="Times" w:hAnsi="Times" w:cs="Times"/>
+          <w:color w:val="000000"/>
+          <w:sz w:val="36"/>
+          <w:lang w:val="en-AU"/>
+        </w:rPr>
+        <w:t>Eg</w:t>
+      </w:r>
+      <w:proofErr w:type="spellEnd"/>
+      <w:r>
+        <w:rPr>
+          <w:rFonts w:ascii="Times" w:hAnsi="Times" w:cs="Times"/>
+          <w:color w:val="000000"/>
+          <w:sz w:val="36"/>
+          <w:lang w:val="en-AU"/>
+        </w:rPr>
+        <w:t>: an ecommerce website:</w:t>
+      </w:r>
+      <w:r>
+        <w:rPr>
+          <w:rFonts w:ascii="MS Mincho" w:eastAsia="MS Mincho" w:hAnsi="MS Mincho" w:cs="MS Mincho"/>
+          <w:color w:val="000000"/>
+          <w:sz w:val="36"/>
+          <w:lang w:val="en-AU"/>
+        </w:rPr>
+        <w:t> +</w:t>
+      </w:r>
+    </w:p>
+    <w:p>
+      <w:pPr>
+        <w:widowControl w:val="0"/>
+        <w:autoSpaceDE w:val="0"/>
+        <w:autoSpaceDN w:val="0"/>
+        <w:adjustRightInd w:val="0"/>
+        <w:spacing w:line="200" w:lineRule="atLeast"/>
+        <w:rPr>
+          <w:rFonts w:ascii="MS Mincho" w:eastAsia="MS Mincho" w:hAnsi="MS Mincho" w:cs="MS Mincho" w:hint="eastAsia"/>
+          <w:color w:val="000000"/>
+          <w:sz w:val="36"/>
+          <w:lang w:val="en-AU"/>
+        </w:rPr>
+      </w:pPr>
+      <w:r>
+        <w:rPr>
+          <w:rFonts w:ascii="Times" w:hAnsi="Times" w:cs="Times"/>
+          <w:color w:val="FF0000"/>
+          <w:sz w:val="36"/>
+          <w:lang w:val="en-AU"/>
+        </w:rPr>
+        <w:t>states</w:t>
+      </w:r>
+      <w:r>
+        <w:rPr>
+          <w:rFonts w:ascii="Times" w:hAnsi="Times" w:cs="Times"/>
+          <w:color w:val="000000"/>
+          <w:sz w:val="36"/>
+          <w:lang w:val="en-AU"/>
+        </w:rPr>
+        <w:t>: the series of pages in the purchase sequence</w:t>
+      </w:r>
+      <w:r>
+        <w:rPr>
+          <w:rFonts w:ascii="MS Mincho" w:eastAsia="MS Mincho" w:hAnsi="MS Mincho" w:cs="MS Mincho"/>
+          <w:color w:val="000000"/>
+          <w:sz w:val="36"/>
+          <w:lang w:val="en-AU"/>
+        </w:rPr>
+        <w:t> +</w:t>
+      </w:r>
+    </w:p>
+    <w:p>
+      <w:pPr>
+        <w:widowControl w:val="0"/>
+        <w:autoSpaceDE w:val="0"/>
+        <w:autoSpaceDN w:val="0"/>
+        <w:adjustRightInd w:val="0"/>
+        <w:spacing w:line="200" w:lineRule="atLeast"/>
+        <w:rPr>
+          <w:rFonts w:ascii="Times" w:hAnsi="Times" w:cs="Times" w:hint="eastAsia"/>
+          <w:color w:val="000000"/>
+          <w:sz w:val="36"/>
+          <w:lang w:val="en-AU"/>
+        </w:rPr>
+      </w:pPr>
+      <w:r>
+        <w:rPr>
+          <w:rFonts w:ascii="Times" w:hAnsi="Times" w:cs="Times"/>
+          <w:color w:val="FF0000"/>
+          <w:sz w:val="36"/>
+          <w:lang w:val="en-AU"/>
+        </w:rPr>
+        <w:t>transitions</w:t>
+      </w:r>
+      <w:r>
+        <w:rPr>
+          <w:rFonts w:ascii="Times" w:hAnsi="Times" w:cs="Times"/>
+          <w:color w:val="000000"/>
+          <w:sz w:val="36"/>
+          <w:lang w:val="en-AU"/>
+        </w:rPr>
+        <w:t xml:space="preserve">: the buttons: buy now, next, back, confirm, back to cart </w:t>
+      </w:r>
+    </w:p>
+    <w:p>
+      <w:pPr>
+        <w:widowControl w:val="0"/>
+        <w:autoSpaceDE w:val="0"/>
+        <w:autoSpaceDN w:val="0"/>
+        <w:adjustRightInd w:val="0"/>
+        <w:spacing w:line="200" w:lineRule="atLeast"/>
+        <w:rPr>
+          <w:rFonts w:ascii="Times" w:hAnsi="Times" w:cs="Times"/>
+          <w:color w:val="000000"/>
+          <w:sz w:val="36"/>
+          <w:lang w:val="en-AU"/>
+        </w:rPr>
+      </w:pPr>
+    </w:p>
+    <w:p>
+      <w:pPr>
+        <w:widowControl w:val="0"/>
+        <w:autoSpaceDE w:val="0"/>
+        <w:autoSpaceDN w:val="0"/>
+        <w:adjustRightInd w:val="0"/>
+        <w:spacing w:line="200" w:lineRule="atLeast"/>
+        <w:rPr>
+          <w:rFonts w:ascii="Times" w:hAnsi="Times" w:cs="Times" w:hint="eastAsia"/>
+          <w:color w:val="000000"/>
+          <w:sz w:val="36"/>
+          <w:lang w:val="en-AU"/>
+        </w:rPr>
+      </w:pPr>
+      <w:r>
+        <w:rPr>
+          <w:rFonts w:ascii="Times" w:hAnsi="Times" w:cs="Times" w:hint="eastAsia"/>
+          <w:noProof/>
+          <w:color w:val="000000"/>
+          <w:sz w:val="36"/>
+          <w:lang w:val="en-AU"/>
+        </w:rPr>
+        <w:drawing>
+          <wp:inline distT="0" distB="0" distL="0" distR="0" wp14:anchorId="5ABBEAD6" wp14:editId="7FC7B7F7">
+            <wp:extent cx="5469255" cy="1942871"/>
+            <wp:effectExtent l="0" t="0" r="0" b="0"/>
+            <wp:docPr id="3" name="Picture 3"/>
+            <wp:cNvGraphicFramePr>
+              <a:graphicFrameLocks xmlns:a="http://schemas.openxmlformats.org/drawingml/2006/main" noChangeAspect="1"/>
+            </wp:cNvGraphicFramePr>
+            <a:graphic xmlns:a="http://schemas.openxmlformats.org/drawingml/2006/main">
+              <a:graphicData uri="http://schemas.openxmlformats.org/drawingml/2006/picture">
+                <pic:pic xmlns:pic="http://schemas.openxmlformats.org/drawingml/2006/picture">
+                  <pic:nvPicPr>
+                    <pic:cNvPr id="3" name="Screen Shot 2017-05-17 at 11.16.46 PM.png"/>
+                    <pic:cNvPicPr/>
+                  </pic:nvPicPr>
+                  <pic:blipFill>
+                    <a:blip r:embed="rId6">
+                      <a:extLst>
+                        <a:ext uri="{28A0092B-C50C-407E-A947-70E740481C1C}">
+                          <a14:useLocalDpi xmlns:a14="http://schemas.microsoft.com/office/drawing/2010/main" val="0"/>
+                        </a:ext>
+                      </a:extLst>
+                    </a:blip>
+                    <a:stretch>
+                      <a:fillRect/>
+                    </a:stretch>
+                  </pic:blipFill>
+                  <pic:spPr>
+                    <a:xfrm>
+                      <a:off x="0" y="0"/>
+                      <a:ext cx="5486644" cy="1949048"/>
+                    </a:xfrm>
+                    <a:prstGeom prst="rect">
+                      <a:avLst/>
+                    </a:prstGeom>
+                  </pic:spPr>
+                </pic:pic>
+              </a:graphicData>
+            </a:graphic>
+          </wp:inline>
+        </w:drawing>
+      </w:r>
+    </w:p>
+    <w:p>
+      <w:pPr>
+        <w:widowControl w:val="0"/>
+        <w:autoSpaceDE w:val="0"/>
+        <w:autoSpaceDN w:val="0"/>
+        <w:adjustRightInd w:val="0"/>
+        <w:spacing w:line="200" w:lineRule="atLeast"/>
+        <w:rPr>
+          <w:rFonts w:ascii="Times" w:hAnsi="Times" w:cs="Times" w:hint="eastAsia"/>
+          <w:color w:val="000000"/>
+          <w:sz w:val="36"/>
+          <w:lang w:val="en-AU"/>
+        </w:rPr>
+      </w:pPr>
+      <w:r>
+        <w:rPr>
+          <w:rFonts w:ascii="Times" w:hAnsi="Times" w:cs="Times" w:hint="eastAsia"/>
+          <w:color w:val="000000"/>
+          <w:sz w:val="36"/>
+          <w:lang w:val="en-AU"/>
+        </w:rPr>
+        <w:t>--</w:t>
+      </w:r>
+      <w:r>
+        <w:rPr>
+          <w:rFonts w:ascii="Times" w:hAnsi="Times" w:cs="Times"/>
+          <w:color w:val="000000"/>
+          <w:sz w:val="36"/>
+          <w:lang w:val="en-AU"/>
+        </w:rPr>
+        <w:t>Passive system works</w:t>
+      </w:r>
+      <w:r>
+        <w:rPr>
+          <w:rFonts w:ascii="Times" w:hAnsi="Times" w:cs="Times"/>
+          <w:color w:val="000000"/>
+          <w:sz w:val="36"/>
+          <w:lang w:val="en-AU"/>
+        </w:rPr>
+        <w:t xml:space="preserve"> </w:t>
+      </w:r>
+    </w:p>
+    <w:p>
+      <w:pPr>
+        <w:widowControl w:val="0"/>
+        <w:autoSpaceDE w:val="0"/>
+        <w:autoSpaceDN w:val="0"/>
+        <w:adjustRightInd w:val="0"/>
+        <w:spacing w:line="200" w:lineRule="atLeast"/>
+        <w:rPr>
+          <w:rFonts w:ascii="MS Mincho" w:eastAsia="MS Mincho" w:hAnsi="MS Mincho" w:cs="MS Mincho" w:hint="eastAsia"/>
+          <w:color w:val="000000"/>
+          <w:sz w:val="36"/>
+          <w:lang w:val="en-AU"/>
+        </w:rPr>
+      </w:pPr>
+      <w:r>
+        <w:rPr>
+          <w:rFonts w:ascii="Times" w:hAnsi="Times" w:cs="Times"/>
+          <w:color w:val="000000"/>
+          <w:sz w:val="36"/>
+          <w:lang w:val="en-AU"/>
+        </w:rPr>
+        <w:t>•</w:t>
+      </w:r>
+      <w:r>
+        <w:rPr>
+          <w:rFonts w:ascii="Times" w:hAnsi="Times" w:cs="Times"/>
+          <w:color w:val="FF0000"/>
+          <w:sz w:val="36"/>
+          <w:lang w:val="en-AU"/>
+        </w:rPr>
+        <w:t>states</w:t>
+      </w:r>
+      <w:r>
+        <w:rPr>
+          <w:rFonts w:ascii="Times" w:hAnsi="Times" w:cs="Times"/>
+          <w:color w:val="000000"/>
+          <w:sz w:val="36"/>
+          <w:lang w:val="en-AU"/>
+        </w:rPr>
+        <w:t xml:space="preserve"> the system can be in,</w:t>
+      </w:r>
+      <w:r>
+        <w:rPr>
+          <w:rFonts w:ascii="MS Mincho" w:eastAsia="MS Mincho" w:hAnsi="MS Mincho" w:cs="MS Mincho"/>
+          <w:color w:val="000000"/>
+          <w:sz w:val="36"/>
+          <w:lang w:val="en-AU"/>
+        </w:rPr>
+        <w:t> +</w:t>
+      </w:r>
+    </w:p>
+    <w:p>
+      <w:pPr>
+        <w:widowControl w:val="0"/>
+        <w:autoSpaceDE w:val="0"/>
+        <w:autoSpaceDN w:val="0"/>
+        <w:adjustRightInd w:val="0"/>
+        <w:spacing w:line="200" w:lineRule="atLeast"/>
+        <w:rPr>
+          <w:rFonts w:ascii="Times" w:hAnsi="Times" w:cs="Times" w:hint="eastAsia"/>
+          <w:color w:val="000000"/>
+          <w:sz w:val="36"/>
+          <w:lang w:val="en-AU"/>
+        </w:rPr>
+      </w:pPr>
+      <w:r>
+        <w:rPr>
+          <w:rFonts w:ascii="Times" w:hAnsi="Times" w:cs="Times"/>
+          <w:color w:val="000000"/>
+          <w:sz w:val="36"/>
+          <w:lang w:val="en-AU"/>
+        </w:rPr>
+        <w:t xml:space="preserve">• </w:t>
+      </w:r>
+      <w:r>
+        <w:rPr>
+          <w:rFonts w:ascii="Times" w:hAnsi="Times" w:cs="Times"/>
+          <w:color w:val="FF0000"/>
+          <w:sz w:val="36"/>
+          <w:lang w:val="en-AU"/>
+        </w:rPr>
+        <w:t xml:space="preserve">actions </w:t>
+      </w:r>
+      <w:r>
+        <w:rPr>
+          <w:rFonts w:ascii="Times" w:hAnsi="Times" w:cs="Times"/>
+          <w:color w:val="000000"/>
+          <w:sz w:val="36"/>
+          <w:lang w:val="en-AU"/>
+        </w:rPr>
+        <w:t xml:space="preserve">on the system that change its state. </w:t>
+      </w:r>
+    </w:p>
+    <w:p>
+      <w:pPr>
+        <w:widowControl w:val="0"/>
+        <w:autoSpaceDE w:val="0"/>
+        <w:autoSpaceDN w:val="0"/>
+        <w:adjustRightInd w:val="0"/>
+        <w:spacing w:line="200" w:lineRule="atLeast"/>
+        <w:rPr>
+          <w:rFonts w:ascii="Times" w:hAnsi="Times" w:cs="Times" w:hint="eastAsia"/>
+          <w:color w:val="000000"/>
+          <w:sz w:val="36"/>
+          <w:lang w:val="en-AU"/>
+        </w:rPr>
+      </w:pPr>
+      <w:r>
+        <w:rPr>
+          <w:rFonts w:ascii="Times" w:hAnsi="Times" w:cs="Times" w:hint="eastAsia"/>
+          <w:noProof/>
+          <w:color w:val="000000"/>
+          <w:lang w:val="en-AU"/>
+        </w:rPr>
+        <w:drawing>
+          <wp:inline distT="0" distB="0" distL="0" distR="0" wp14:anchorId="7080DC03" wp14:editId="1A855C86">
+            <wp:extent cx="5240655" cy="1462456"/>
+            <wp:effectExtent l="0" t="0" r="0" b="10795"/>
+            <wp:docPr id="2" name="Picture 2"/>
+            <wp:cNvGraphicFramePr>
+              <a:graphicFrameLocks xmlns:a="http://schemas.openxmlformats.org/drawingml/2006/main" noChangeAspect="1"/>
+            </wp:cNvGraphicFramePr>
+            <a:graphic xmlns:a="http://schemas.openxmlformats.org/drawingml/2006/main">
+              <a:graphicData uri="http://schemas.openxmlformats.org/drawingml/2006/picture">
+                <pic:pic xmlns:pic="http://schemas.openxmlformats.org/drawingml/2006/picture">
+                  <pic:nvPicPr>
+                    <pic:cNvPr id="2" name="Screen Shot 2017-05-17 at 11.13.40 PM.png"/>
+                    <pic:cNvPicPr/>
+                  </pic:nvPicPr>
+                  <pic:blipFill>
+                    <a:blip r:embed="rId7">
+                      <a:extLst>
+                        <a:ext uri="{28A0092B-C50C-407E-A947-70E740481C1C}">
+                          <a14:useLocalDpi xmlns:a14="http://schemas.microsoft.com/office/drawing/2010/main" val="0"/>
+                        </a:ext>
+                      </a:extLst>
+                    </a:blip>
+                    <a:stretch>
+                      <a:fillRect/>
+                    </a:stretch>
+                  </pic:blipFill>
+                  <pic:spPr>
+                    <a:xfrm>
+                      <a:off x="0" y="0"/>
+                      <a:ext cx="5265267" cy="1469324"/>
+                    </a:xfrm>
+                    <a:prstGeom prst="rect">
+                      <a:avLst/>
+                    </a:prstGeom>
+                  </pic:spPr>
+                </pic:pic>
+              </a:graphicData>
+            </a:graphic>
+          </wp:inline>
+        </w:drawing>
+      </w:r>
+    </w:p>
+    <w:p>
+      <w:pPr>
+        <w:widowControl w:val="0"/>
+        <w:autoSpaceDE w:val="0"/>
+        <w:autoSpaceDN w:val="0"/>
+        <w:adjustRightInd w:val="0"/>
+        <w:spacing w:line="200" w:lineRule="atLeast"/>
+        <w:rPr>
+          <w:rFonts w:ascii="Times" w:hAnsi="Times" w:cs="Times" w:hint="eastAsia"/>
+          <w:color w:val="000000"/>
+          <w:sz w:val="36"/>
+          <w:lang w:val="en-AU"/>
+        </w:rPr>
+      </w:pPr>
+      <w:r>
+        <w:rPr>
+          <w:rFonts w:ascii="Times" w:hAnsi="Times" w:cs="Times" w:hint="eastAsia"/>
+          <w:color w:val="000000"/>
+          <w:sz w:val="36"/>
+          <w:lang w:val="en-AU"/>
+        </w:rPr>
+        <w:t>--</w:t>
+      </w:r>
+      <w:r>
+        <w:rPr>
+          <w:rFonts w:ascii="Times" w:hAnsi="Times" w:cs="Times" w:hint="eastAsia"/>
+          <w:color w:val="000000"/>
+          <w:sz w:val="36"/>
+          <w:lang w:val="en-AU"/>
+        </w:rPr>
+        <w:t>active</w:t>
+      </w:r>
+      <w:r>
+        <w:rPr>
+          <w:rFonts w:ascii="Times" w:hAnsi="Times" w:cs="Times"/>
+          <w:color w:val="000000"/>
+          <w:sz w:val="36"/>
+          <w:lang w:val="en-AU"/>
+        </w:rPr>
+        <w:t xml:space="preserve"> system works</w:t>
+      </w:r>
+      <w:r>
+        <w:rPr>
+          <w:rFonts w:ascii="Times" w:hAnsi="Times" w:cs="Times"/>
+          <w:color w:val="000000"/>
+          <w:sz w:val="36"/>
+          <w:lang w:val="en-AU"/>
+        </w:rPr>
+        <w:t xml:space="preserve"> </w:t>
+      </w:r>
+    </w:p>
+    <w:p>
+      <w:pPr>
+        <w:widowControl w:val="0"/>
+        <w:autoSpaceDE w:val="0"/>
+        <w:autoSpaceDN w:val="0"/>
+        <w:adjustRightInd w:val="0"/>
+        <w:spacing w:line="200" w:lineRule="atLeast"/>
+        <w:rPr>
+          <w:rFonts w:ascii="MS Mincho" w:eastAsia="MS Mincho" w:hAnsi="MS Mincho" w:cs="MS Mincho" w:hint="eastAsia"/>
+          <w:color w:val="000000"/>
+          <w:sz w:val="36"/>
+          <w:lang w:val="en-AU"/>
+        </w:rPr>
+      </w:pPr>
+      <w:r>
+        <w:rPr>
+          <w:rFonts w:ascii="Times" w:hAnsi="Times" w:cs="Times"/>
+          <w:color w:val="000000"/>
+          <w:sz w:val="36"/>
+          <w:lang w:val="en-AU"/>
+        </w:rPr>
+        <w:t xml:space="preserve">• </w:t>
+      </w:r>
+      <w:r>
+        <w:rPr>
+          <w:rFonts w:ascii="Times" w:hAnsi="Times" w:cs="Times"/>
+          <w:color w:val="FF0000"/>
+          <w:sz w:val="36"/>
+          <w:lang w:val="en-AU"/>
+        </w:rPr>
+        <w:t>states</w:t>
+      </w:r>
+      <w:r>
+        <w:rPr>
+          <w:rFonts w:ascii="Times" w:hAnsi="Times" w:cs="Times"/>
+          <w:color w:val="000000"/>
+          <w:sz w:val="36"/>
+          <w:lang w:val="en-AU"/>
+        </w:rPr>
+        <w:t xml:space="preserve"> the system can be in</w:t>
+      </w:r>
+      <w:r>
+        <w:rPr>
+          <w:rFonts w:ascii="MS Mincho" w:eastAsia="MS Mincho" w:hAnsi="MS Mincho" w:cs="MS Mincho"/>
+          <w:color w:val="000000"/>
+          <w:sz w:val="36"/>
+          <w:lang w:val="en-AU"/>
+        </w:rPr>
+        <w:t> +</w:t>
+      </w:r>
+    </w:p>
+    <w:p>
+      <w:pPr>
+        <w:widowControl w:val="0"/>
+        <w:autoSpaceDE w:val="0"/>
+        <w:autoSpaceDN w:val="0"/>
+        <w:adjustRightInd w:val="0"/>
+        <w:spacing w:line="200" w:lineRule="atLeast"/>
+        <w:rPr>
+          <w:rFonts w:ascii="Times" w:hAnsi="Times" w:cs="Times" w:hint="eastAsia"/>
+          <w:color w:val="000000"/>
+          <w:sz w:val="36"/>
+          <w:lang w:val="en-AU"/>
+        </w:rPr>
+      </w:pPr>
+      <w:r>
+        <w:rPr>
+          <w:rFonts w:ascii="Times" w:hAnsi="Times" w:cs="Times"/>
+          <w:color w:val="000000"/>
+          <w:sz w:val="36"/>
+          <w:lang w:val="en-AU"/>
+        </w:rPr>
+        <w:t xml:space="preserve">• </w:t>
+      </w:r>
+      <w:r>
+        <w:rPr>
+          <w:rFonts w:ascii="Times" w:hAnsi="Times" w:cs="Times"/>
+          <w:color w:val="FF0000"/>
+          <w:sz w:val="36"/>
+          <w:lang w:val="en-AU"/>
+        </w:rPr>
+        <w:t xml:space="preserve">input/signals/sensors </w:t>
+      </w:r>
+      <w:r>
+        <w:rPr>
+          <w:rFonts w:ascii="Times" w:hAnsi="Times" w:cs="Times"/>
+          <w:color w:val="000000"/>
+          <w:sz w:val="36"/>
+          <w:lang w:val="en-AU"/>
+        </w:rPr>
+        <w:t xml:space="preserve">that the system may respond to </w:t>
+      </w:r>
+    </w:p>
+    <w:p>
+      <w:pPr>
+        <w:widowControl w:val="0"/>
+        <w:autoSpaceDE w:val="0"/>
+        <w:autoSpaceDN w:val="0"/>
+        <w:adjustRightInd w:val="0"/>
+        <w:spacing w:line="200" w:lineRule="atLeast"/>
+        <w:rPr>
+          <w:rFonts w:ascii="Times" w:hAnsi="Times" w:cs="Times"/>
+          <w:color w:val="000000"/>
+          <w:sz w:val="36"/>
+          <w:lang w:val="en-AU"/>
+        </w:rPr>
+      </w:pPr>
+      <w:r>
+        <w:rPr>
+          <w:rFonts w:ascii="Times" w:hAnsi="Times" w:cs="Times"/>
+          <w:color w:val="000000"/>
+          <w:sz w:val="36"/>
+          <w:lang w:val="en-AU"/>
+        </w:rPr>
+        <w:t xml:space="preserve">• </w:t>
+      </w:r>
+      <w:r>
+        <w:rPr>
+          <w:rFonts w:ascii="Times" w:hAnsi="Times" w:cs="Times"/>
+          <w:color w:val="FF0000"/>
+          <w:sz w:val="36"/>
+          <w:lang w:val="en-AU"/>
+        </w:rPr>
+        <w:t>actions</w:t>
+      </w:r>
+      <w:r>
+        <w:rPr>
+          <w:rFonts w:ascii="Times" w:hAnsi="Times" w:cs="Times"/>
+          <w:color w:val="000000"/>
+          <w:sz w:val="36"/>
+          <w:lang w:val="en-AU"/>
+        </w:rPr>
+        <w:t xml:space="preserve"> that the system will perform </w:t>
+      </w:r>
+    </w:p>
+    <w:p>
+      <w:pPr>
+        <w:widowControl w:val="0"/>
+        <w:autoSpaceDE w:val="0"/>
+        <w:autoSpaceDN w:val="0"/>
+        <w:adjustRightInd w:val="0"/>
+        <w:spacing w:line="200" w:lineRule="atLeast"/>
+        <w:rPr>
+          <w:rFonts w:ascii="Times" w:hAnsi="Times" w:cs="Times" w:hint="eastAsia"/>
+          <w:color w:val="000000"/>
+          <w:sz w:val="36"/>
+          <w:lang w:val="en-AU"/>
+        </w:rPr>
+      </w:pPr>
+    </w:p>
+    <w:p>
+      <w:pPr>
+        <w:widowControl w:val="0"/>
+        <w:autoSpaceDE w:val="0"/>
+        <w:autoSpaceDN w:val="0"/>
+        <w:adjustRightInd w:val="0"/>
+        <w:spacing w:after="240" w:line="340" w:lineRule="atLeast"/>
+        <w:rPr>
+          <w:rFonts w:ascii="Times" w:hAnsi="Times" w:cs="Times"/>
+          <w:color w:val="000000"/>
+          <w:lang w:val="en-AU"/>
+        </w:rPr>
+      </w:pPr>
+      <w:r>
+        <w:rPr>
+          <w:rFonts w:ascii="Times" w:hAnsi="Times" w:cs="Times"/>
+          <w:color w:val="000000"/>
+          <w:lang w:val="en-AU"/>
+        </w:rPr>
+        <w:t xml:space="preserve">a controller for a lift </w:t>
+      </w:r>
+    </w:p>
+    <w:p>
+      <w:pPr>
+        <w:widowControl w:val="0"/>
+        <w:autoSpaceDE w:val="0"/>
+        <w:autoSpaceDN w:val="0"/>
+        <w:adjustRightInd w:val="0"/>
+        <w:spacing w:after="240" w:line="340" w:lineRule="atLeast"/>
+        <w:rPr>
+          <w:rFonts w:ascii="Times" w:hAnsi="Times" w:cs="Times" w:hint="eastAsia"/>
+          <w:color w:val="000000"/>
+          <w:lang w:val="en-AU"/>
+        </w:rPr>
+      </w:pPr>
+      <w:r>
+        <w:rPr>
+          <w:rFonts w:ascii="Times" w:hAnsi="Times" w:cs="Times" w:hint="eastAsia"/>
+          <w:noProof/>
+          <w:color w:val="000000"/>
+          <w:lang w:val="en-AU"/>
+        </w:rPr>
+        <w:drawing>
+          <wp:inline distT="0" distB="0" distL="0" distR="0" wp14:anchorId="1740A24E" wp14:editId="24B9249C">
+            <wp:extent cx="4669155" cy="1993869"/>
+            <wp:effectExtent l="0" t="0" r="4445" b="0"/>
+            <wp:docPr id="4" name="Picture 4"/>
+            <wp:cNvGraphicFramePr>
+              <a:graphicFrameLocks xmlns:a="http://schemas.openxmlformats.org/drawingml/2006/main" noChangeAspect="1"/>
+            </wp:cNvGraphicFramePr>
+            <a:graphic xmlns:a="http://schemas.openxmlformats.org/drawingml/2006/main">
+              <a:graphicData uri="http://schemas.openxmlformats.org/drawingml/2006/picture">
+                <pic:pic xmlns:pic="http://schemas.openxmlformats.org/drawingml/2006/picture">
+                  <pic:nvPicPr>
+                    <pic:cNvPr id="4" name="Screen Shot 2017-05-17 at 11.24.39 PM.png"/>
+                    <pic:cNvPicPr/>
+                  </pic:nvPicPr>
+                  <pic:blipFill>
+                    <a:blip r:embed="rId8">
+                      <a:extLst>
+                        <a:ext uri="{28A0092B-C50C-407E-A947-70E740481C1C}">
+                          <a14:useLocalDpi xmlns:a14="http://schemas.microsoft.com/office/drawing/2010/main" val="0"/>
+                        </a:ext>
+                      </a:extLst>
+                    </a:blip>
+                    <a:stretch>
+                      <a:fillRect/>
+                    </a:stretch>
+                  </pic:blipFill>
+                  <pic:spPr>
+                    <a:xfrm>
+                      <a:off x="0" y="0"/>
+                      <a:ext cx="4682303" cy="1999484"/>
+                    </a:xfrm>
+                    <a:prstGeom prst="rect">
+                      <a:avLst/>
+                    </a:prstGeom>
+                  </pic:spPr>
+                </pic:pic>
+              </a:graphicData>
+            </a:graphic>
+          </wp:inline>
+        </w:drawing>
+      </w:r>
+    </w:p>
+    <w:p>
+      <w:pPr>
+        <w:widowControl w:val="0"/>
+        <w:autoSpaceDE w:val="0"/>
+        <w:autoSpaceDN w:val="0"/>
+        <w:adjustRightInd w:val="0"/>
+        <w:spacing w:after="240" w:line="340" w:lineRule="atLeast"/>
+        <w:rPr>
+          <w:rFonts w:ascii="Times" w:hAnsi="Times" w:cs="Times" w:hint="eastAsia"/>
+          <w:color w:val="000000"/>
+          <w:lang w:val="en-AU"/>
+        </w:rPr>
+      </w:pPr>
+      <w:r>
+        <w:rPr>
+          <w:rFonts w:ascii="Times" w:hAnsi="Times" w:cs="Times" w:hint="eastAsia"/>
+          <w:noProof/>
+          <w:color w:val="000000"/>
+          <w:lang w:val="en-AU"/>
+        </w:rPr>
+        <w:drawing>
+          <wp:inline distT="0" distB="0" distL="0" distR="0" wp14:anchorId="4D0D61DB" wp14:editId="4D939F03">
+            <wp:extent cx="4897755" cy="2921385"/>
+            <wp:effectExtent l="0" t="0" r="4445" b="0"/>
+            <wp:docPr id="5" name="Picture 5"/>
+            <wp:cNvGraphicFramePr>
+              <a:graphicFrameLocks xmlns:a="http://schemas.openxmlformats.org/drawingml/2006/main" noChangeAspect="1"/>
+            </wp:cNvGraphicFramePr>
+            <a:graphic xmlns:a="http://schemas.openxmlformats.org/drawingml/2006/main">
+              <a:graphicData uri="http://schemas.openxmlformats.org/drawingml/2006/picture">
+                <pic:pic xmlns:pic="http://schemas.openxmlformats.org/drawingml/2006/picture">
+                  <pic:nvPicPr>
+                    <pic:cNvPr id="5" name="Screen Shot 2017-05-17 at 11.31.35 PM.png"/>
+                    <pic:cNvPicPr/>
+                  </pic:nvPicPr>
+                  <pic:blipFill>
+                    <a:blip r:embed="rId9">
+                      <a:extLst>
+                        <a:ext uri="{28A0092B-C50C-407E-A947-70E740481C1C}">
+                          <a14:useLocalDpi xmlns:a14="http://schemas.microsoft.com/office/drawing/2010/main" val="0"/>
+                        </a:ext>
+                      </a:extLst>
+                    </a:blip>
+                    <a:stretch>
+                      <a:fillRect/>
+                    </a:stretch>
+                  </pic:blipFill>
+                  <pic:spPr>
+                    <a:xfrm>
+                      <a:off x="0" y="0"/>
+                      <a:ext cx="4906962" cy="2926877"/>
+                    </a:xfrm>
+                    <a:prstGeom prst="rect">
+                      <a:avLst/>
+                    </a:prstGeom>
+                  </pic:spPr>
+                </pic:pic>
+              </a:graphicData>
+            </a:graphic>
+          </wp:inline>
+        </w:drawing>
+      </w:r>
+    </w:p>
+    <w:p>
+      <w:pPr>
+        <w:widowControl w:val="0"/>
+        <w:autoSpaceDE w:val="0"/>
+        <w:autoSpaceDN w:val="0"/>
+        <w:adjustRightInd w:val="0"/>
+        <w:spacing w:after="240" w:line="340" w:lineRule="atLeast"/>
+        <w:rPr>
+          <w:rFonts w:ascii="Times" w:hAnsi="Times" w:cs="Times" w:hint="eastAsia"/>
+          <w:color w:val="000000"/>
+          <w:lang w:val="en-AU"/>
+        </w:rPr>
+      </w:pPr>
       <w:bookmarkStart w:id="0" w:name="_GoBack"/>
       <w:bookmarkEnd w:id="0"/>
-      <w:r>
-        <w:rPr>
-          <w:rFonts w:ascii="Times" w:hAnsi="Times" w:cs="Times"/>
-          <w:color w:val="C00000"/>
-          <w:sz w:val="29"/>
-          <w:szCs w:val="29"/>
-          <w:lang w:val="en-AU"/>
-        </w:rPr>
-        <w:t xml:space="preserve"> with such a behaviour. </w:t>
-      </w:r>
     </w:p>
     <w:p>
       <w:pPr>
@@ -259,33 +1736,11 @@
         <w:adjustRightInd w:val="0"/>
         <w:spacing w:after="240" w:line="340" w:lineRule="atLeast"/>
         <w:rPr>
-          <w:rFonts w:ascii="Times" w:hAnsi="Times" w:cs="Times"/>
-          <w:color w:val="000000"/>
-          <w:sz w:val="29"/>
-          <w:szCs w:val="29"/>
-          <w:lang w:val="en-AU"/>
-        </w:rPr>
-      </w:pPr>
-      <w:r>
-        <w:rPr>
-          <w:rFonts w:ascii="Times" w:hAnsi="Times" w:cs="Times"/>
-          <w:color w:val="000000"/>
-          <w:sz w:val="29"/>
-          <w:szCs w:val="29"/>
-          <w:lang w:val="en-AU"/>
-        </w:rPr>
-        <w:t xml:space="preserve">You may also </w:t>
-      </w:r>
-      <w:r>
-        <w:rPr>
-          <w:rFonts w:ascii="Times" w:hAnsi="Times" w:cs="Times"/>
-          <w:color w:val="C00000"/>
-          <w:sz w:val="29"/>
-          <w:szCs w:val="29"/>
-          <w:lang w:val="en-AU"/>
-        </w:rPr>
-        <w:t xml:space="preserve">choose the whole system as the subject of your reactive behaviour description. </w:t>
-      </w:r>
+          <w:rFonts w:ascii="Times" w:hAnsi="Times" w:cs="Times" w:hint="eastAsia"/>
+          <w:color w:val="000000"/>
+          <w:lang w:val="en-AU"/>
+        </w:rPr>
+      </w:pPr>
     </w:p>
     <w:p>
       <w:pPr>
@@ -295,275 +1750,12 @@
         <w:adjustRightInd w:val="0"/>
         <w:spacing w:after="240" w:line="340" w:lineRule="atLeast"/>
         <w:rPr>
-          <w:rFonts w:ascii="Times" w:hAnsi="Times" w:cs="Times"/>
-          <w:color w:val="000000"/>
-          <w:sz w:val="29"/>
-          <w:szCs w:val="29"/>
-          <w:lang w:val="en-AU"/>
-        </w:rPr>
-      </w:pPr>
-      <w:r>
-        <w:rPr>
-          <w:rFonts w:ascii="Times" w:hAnsi="Times" w:cs="Times"/>
-          <w:color w:val="000000"/>
-          <w:sz w:val="29"/>
-          <w:szCs w:val="29"/>
-          <w:lang w:val="en-AU"/>
-        </w:rPr>
-        <w:t xml:space="preserve">In any case, your example should allow a broad spectrum of state diagram features to be exploited in a meaningful way. </w:t>
-      </w:r>
-    </w:p>
-    <w:p>
-      <w:pPr>
-        <w:widowControl w:val="0"/>
-        <w:autoSpaceDE w:val="0"/>
-        <w:autoSpaceDN w:val="0"/>
-        <w:adjustRightInd w:val="0"/>
-        <w:spacing w:after="240" w:line="360" w:lineRule="atLeast"/>
-        <w:rPr>
-          <w:rFonts w:ascii="Times" w:hAnsi="Times" w:cs="Times"/>
-          <w:color w:val="000000"/>
-          <w:lang w:val="en-AU"/>
-        </w:rPr>
-      </w:pPr>
-      <w:r>
-        <w:rPr>
-          <w:rFonts w:ascii="Times" w:hAnsi="Times" w:cs="Times"/>
-          <w:color w:val="000000"/>
-          <w:sz w:val="32"/>
-          <w:szCs w:val="32"/>
-          <w:lang w:val="en-AU"/>
-        </w:rPr>
-        <w:t xml:space="preserve">1.2 Create a State Diagram </w:t>
-      </w:r>
-    </w:p>
-    <w:p>
-      <w:pPr>
-        <w:widowControl w:val="0"/>
-        <w:autoSpaceDE w:val="0"/>
-        <w:autoSpaceDN w:val="0"/>
-        <w:adjustRightInd w:val="0"/>
-        <w:spacing w:after="240" w:line="340" w:lineRule="atLeast"/>
-        <w:rPr>
-          <w:rFonts w:ascii="Times" w:hAnsi="Times" w:cs="Times"/>
-          <w:color w:val="000000"/>
-          <w:sz w:val="29"/>
-          <w:szCs w:val="29"/>
-          <w:lang w:val="en-AU"/>
-        </w:rPr>
-      </w:pPr>
-      <w:r>
-        <w:rPr>
-          <w:rFonts w:ascii="Times" w:hAnsi="Times" w:cs="Times"/>
-          <w:color w:val="000000"/>
-          <w:sz w:val="29"/>
-          <w:szCs w:val="29"/>
-          <w:lang w:val="en-AU"/>
-        </w:rPr>
-        <w:t xml:space="preserve">Draw a state diagram showing the states and events for the concept (or system) you have chosen above. </w:t>
-      </w:r>
-    </w:p>
-    <w:p>
-      <w:pPr>
-        <w:widowControl w:val="0"/>
-        <w:autoSpaceDE w:val="0"/>
-        <w:autoSpaceDN w:val="0"/>
-        <w:adjustRightInd w:val="0"/>
-        <w:spacing w:after="240" w:line="340" w:lineRule="atLeast"/>
-        <w:rPr>
-          <w:rFonts w:ascii="Times" w:hAnsi="Times" w:cs="Times"/>
-          <w:color w:val="000000"/>
-          <w:sz w:val="29"/>
-          <w:szCs w:val="29"/>
-          <w:lang w:val="en-AU"/>
-        </w:rPr>
-      </w:pPr>
-      <w:r>
-        <w:rPr>
-          <w:rFonts w:ascii="Times" w:hAnsi="Times" w:cs="Times"/>
-          <w:color w:val="000000"/>
-          <w:sz w:val="29"/>
-          <w:szCs w:val="29"/>
-          <w:lang w:val="en-AU"/>
-        </w:rPr>
-        <w:t xml:space="preserve">Make sure that you include guards and transition actions. </w:t>
-      </w:r>
-    </w:p>
-    <w:p>
-      <w:pPr>
-        <w:widowControl w:val="0"/>
-        <w:autoSpaceDE w:val="0"/>
-        <w:autoSpaceDN w:val="0"/>
-        <w:adjustRightInd w:val="0"/>
-        <w:spacing w:after="240" w:line="340" w:lineRule="atLeast"/>
-        <w:rPr>
-          <w:rFonts w:ascii="Times" w:hAnsi="Times" w:cs="Times"/>
-          <w:color w:val="000000"/>
-          <w:sz w:val="29"/>
-          <w:szCs w:val="29"/>
-          <w:lang w:val="en-AU"/>
-        </w:rPr>
-      </w:pPr>
-    </w:p>
-    <w:p>
-      <w:pPr>
-        <w:widowControl w:val="0"/>
-        <w:autoSpaceDE w:val="0"/>
-        <w:autoSpaceDN w:val="0"/>
-        <w:adjustRightInd w:val="0"/>
-        <w:spacing w:after="240" w:line="340" w:lineRule="atLeast"/>
-        <w:rPr>
-          <w:rFonts w:ascii="Times" w:hAnsi="Times" w:cs="Times"/>
-          <w:color w:val="000000"/>
-          <w:lang w:val="en-AU"/>
-        </w:rPr>
-      </w:pPr>
-      <w:r>
-        <w:rPr>
-          <w:rFonts w:ascii="Times" w:hAnsi="Times" w:cs="Times"/>
-          <w:color w:val="C00000"/>
-          <w:sz w:val="29"/>
-          <w:szCs w:val="29"/>
-          <w:lang w:val="en-AU"/>
-        </w:rPr>
-        <w:t xml:space="preserve">Try to use as many more state diagram features </w:t>
-      </w:r>
-      <w:r>
-        <w:rPr>
-          <w:rFonts w:ascii="Times" w:hAnsi="Times" w:cs="Times"/>
-          <w:color w:val="000000"/>
-          <w:sz w:val="29"/>
-          <w:szCs w:val="29"/>
-          <w:lang w:val="en-AU"/>
-        </w:rPr>
-        <w:t>(</w:t>
-      </w:r>
-      <w:r>
-        <w:rPr>
-          <w:rFonts w:ascii="Times" w:hAnsi="Times" w:cs="Times"/>
-          <w:color w:val="C00000"/>
-          <w:sz w:val="29"/>
-          <w:szCs w:val="29"/>
-          <w:lang w:val="en-AU"/>
-        </w:rPr>
-        <w:t>actions, activities, superstates, concurrent states</w:t>
-      </w:r>
-      <w:r>
-        <w:rPr>
-          <w:rFonts w:ascii="Times" w:hAnsi="Times" w:cs="Times"/>
-          <w:color w:val="000000"/>
-          <w:sz w:val="29"/>
-          <w:szCs w:val="29"/>
-          <w:lang w:val="en-AU"/>
-        </w:rPr>
-        <w:t xml:space="preserve">) as meaningfully possible. </w:t>
-      </w:r>
-    </w:p>
-    <w:p>
-      <w:pPr>
-        <w:widowControl w:val="0"/>
-        <w:autoSpaceDE w:val="0"/>
-        <w:autoSpaceDN w:val="0"/>
-        <w:adjustRightInd w:val="0"/>
-        <w:spacing w:after="240" w:line="340" w:lineRule="atLeast"/>
-        <w:rPr>
-          <w:rFonts w:ascii="Times" w:hAnsi="Times" w:cs="Times"/>
-          <w:color w:val="000000"/>
-          <w:sz w:val="29"/>
-          <w:szCs w:val="29"/>
-          <w:lang w:val="en-AU"/>
-        </w:rPr>
-      </w:pPr>
-      <w:r>
-        <w:rPr>
-          <w:rFonts w:ascii="Times" w:hAnsi="Times" w:cs="Times"/>
-          <w:color w:val="000000"/>
-          <w:sz w:val="29"/>
-          <w:szCs w:val="29"/>
-          <w:lang w:val="en-AU"/>
-        </w:rPr>
-        <w:t>As always, make sure to use correct UML syntax and use meaningful, self-documenting names for the modelling elements you include.</w:t>
-      </w:r>
-    </w:p>
-    <w:p>
-      <w:pPr>
-        <w:widowControl w:val="0"/>
-        <w:autoSpaceDE w:val="0"/>
-        <w:autoSpaceDN w:val="0"/>
-        <w:adjustRightInd w:val="0"/>
-        <w:spacing w:after="240" w:line="340" w:lineRule="atLeast"/>
-        <w:rPr>
-          <w:rFonts w:ascii="Times" w:hAnsi="Times" w:cs="Times"/>
-          <w:color w:val="000000"/>
-          <w:lang w:val="en-AU"/>
-        </w:rPr>
-      </w:pPr>
-      <w:r>
-        <w:rPr>
-          <w:rFonts w:ascii="Times" w:hAnsi="Times" w:cs="Times"/>
-          <w:color w:val="000000"/>
-          <w:sz w:val="29"/>
-          <w:szCs w:val="29"/>
-          <w:lang w:val="en-AU"/>
-        </w:rPr>
-        <w:t xml:space="preserve">If you are aiming at full marks, use as much of </w:t>
-      </w:r>
-      <w:r>
-        <w:rPr>
-          <w:rFonts w:ascii="Times" w:hAnsi="Times" w:cs="Times"/>
-          <w:color w:val="C00000"/>
-          <w:sz w:val="29"/>
-          <w:szCs w:val="29"/>
-          <w:lang w:val="en-AU"/>
-        </w:rPr>
-        <w:t xml:space="preserve">the advanced state chart notation </w:t>
-      </w:r>
-      <w:r>
-        <w:rPr>
-          <w:rFonts w:ascii="Times" w:hAnsi="Times" w:cs="Times"/>
-          <w:color w:val="000000"/>
-          <w:sz w:val="29"/>
-          <w:szCs w:val="29"/>
-          <w:lang w:val="en-AU"/>
-        </w:rPr>
-        <w:t xml:space="preserve">and </w:t>
-      </w:r>
-      <w:r>
-        <w:rPr>
-          <w:rFonts w:ascii="Times" w:hAnsi="Times" w:cs="Times"/>
-          <w:color w:val="C00000"/>
-          <w:sz w:val="29"/>
-          <w:szCs w:val="29"/>
-          <w:lang w:val="en-AU"/>
-        </w:rPr>
-        <w:t>features that were introduced in lectures as you can</w:t>
-      </w:r>
-      <w:r>
-        <w:rPr>
-          <w:rFonts w:ascii="Times" w:hAnsi="Times" w:cs="Times"/>
-          <w:color w:val="000000"/>
-          <w:sz w:val="29"/>
-          <w:szCs w:val="29"/>
-          <w:lang w:val="en-AU"/>
-        </w:rPr>
-        <w:t xml:space="preserve">. </w:t>
-      </w:r>
-    </w:p>
-    <w:p>
-      <w:pPr>
-        <w:widowControl w:val="0"/>
-        <w:autoSpaceDE w:val="0"/>
-        <w:autoSpaceDN w:val="0"/>
-        <w:adjustRightInd w:val="0"/>
-        <w:spacing w:after="240" w:line="340" w:lineRule="atLeast"/>
-        <w:rPr>
-          <w:rFonts w:ascii="Times" w:hAnsi="Times" w:cs="Times"/>
-          <w:color w:val="000000"/>
-          <w:lang w:val="en-AU"/>
-        </w:rPr>
-      </w:pPr>
-    </w:p>
-    <w:p/>
+          <w:rFonts w:ascii="Times" w:hAnsi="Times" w:cs="Times" w:hint="eastAsia"/>
+          <w:color w:val="000000"/>
+          <w:lang w:val="en-AU"/>
+        </w:rPr>
+      </w:pPr>
+    </w:p>
     <w:sectPr>
       <w:pgSz w:w="12240" w:h="15840"/>
       <w:pgMar w:top="1440" w:right="1440" w:bottom="1440" w:left="1440" w:header="720" w:footer="720" w:gutter="0"/>
@@ -1100,7 +2292,6 @@
   <w:style w:type="character" w:default="1" w:styleId="DefaultParagraphFont">
     <w:name w:val="Default Paragraph Font"/>
     <w:uiPriority w:val="1"/>
-    <w:semiHidden/>
     <w:unhideWhenUsed/>
   </w:style>
   <w:style w:type="table" w:default="1" w:styleId="TableNormal">

</xml_diff>

<commit_message>
update the state diagram between controler and system
</commit_message>
<xml_diff>
--- a/UML/stateDiagram.docx
+++ b/UML/stateDiagram.docx
@@ -1725,22 +1725,120 @@
           <w:lang w:val="en-AU"/>
         </w:rPr>
       </w:pPr>
+      <w:r>
+        <w:rPr>
+          <w:rFonts w:ascii="Times" w:hAnsi="Times" w:cs="Times" w:hint="eastAsia"/>
+          <w:noProof/>
+          <w:color w:val="000000"/>
+          <w:lang w:val="en-AU"/>
+        </w:rPr>
+        <w:drawing>
+          <wp:inline distT="0" distB="0" distL="0" distR="0" wp14:anchorId="3AB6D3D3" wp14:editId="38C2F6C3">
+            <wp:extent cx="76200" cy="38100"/>
+            <wp:effectExtent l="0" t="0" r="0" b="12700"/>
+            <wp:docPr id="6" name="Picture 6"/>
+            <wp:cNvGraphicFramePr>
+              <a:graphicFrameLocks xmlns:a="http://schemas.openxmlformats.org/drawingml/2006/main" noChangeAspect="1"/>
+            </wp:cNvGraphicFramePr>
+            <a:graphic xmlns:a="http://schemas.openxmlformats.org/drawingml/2006/main">
+              <a:graphicData uri="http://schemas.openxmlformats.org/drawingml/2006/picture">
+                <pic:pic xmlns:pic="http://schemas.openxmlformats.org/drawingml/2006/picture">
+                  <pic:nvPicPr>
+                    <pic:cNvPr id="6" name="Screen Shot 2017-05-17 at 11.35.34 PM.png"/>
+                    <pic:cNvPicPr/>
+                  </pic:nvPicPr>
+                  <pic:blipFill>
+                    <a:blip r:embed="rId10">
+                      <a:extLst>
+                        <a:ext uri="{28A0092B-C50C-407E-A947-70E740481C1C}">
+                          <a14:useLocalDpi xmlns:a14="http://schemas.microsoft.com/office/drawing/2010/main" val="0"/>
+                        </a:ext>
+                      </a:extLst>
+                    </a:blip>
+                    <a:stretch>
+                      <a:fillRect/>
+                    </a:stretch>
+                  </pic:blipFill>
+                  <pic:spPr>
+                    <a:xfrm>
+                      <a:off x="0" y="0"/>
+                      <a:ext cx="76200" cy="38100"/>
+                    </a:xfrm>
+                    <a:prstGeom prst="rect">
+                      <a:avLst/>
+                    </a:prstGeom>
+                  </pic:spPr>
+                </pic:pic>
+              </a:graphicData>
+            </a:graphic>
+          </wp:inline>
+        </w:drawing>
+      </w:r>
+      <w:r>
+        <w:rPr>
+          <w:rFonts w:ascii="Times" w:hAnsi="Times" w:cs="Times" w:hint="eastAsia"/>
+          <w:noProof/>
+          <w:color w:val="000000"/>
+          <w:lang w:val="en-AU"/>
+        </w:rPr>
+        <w:drawing>
+          <wp:inline distT="0" distB="0" distL="0" distR="0" wp14:anchorId="7A7F0849" wp14:editId="6288F6A5">
+            <wp:extent cx="4326255" cy="3180445"/>
+            <wp:effectExtent l="0" t="0" r="0" b="0"/>
+            <wp:docPr id="7" name="Picture 7"/>
+            <wp:cNvGraphicFramePr>
+              <a:graphicFrameLocks xmlns:a="http://schemas.openxmlformats.org/drawingml/2006/main" noChangeAspect="1"/>
+            </wp:cNvGraphicFramePr>
+            <a:graphic xmlns:a="http://schemas.openxmlformats.org/drawingml/2006/main">
+              <a:graphicData uri="http://schemas.openxmlformats.org/drawingml/2006/picture">
+                <pic:pic xmlns:pic="http://schemas.openxmlformats.org/drawingml/2006/picture">
+                  <pic:nvPicPr>
+                    <pic:cNvPr id="7" name="Screen Shot 2017-05-17 at 11.36.16 PM.png"/>
+                    <pic:cNvPicPr/>
+                  </pic:nvPicPr>
+                  <pic:blipFill>
+                    <a:blip r:embed="rId11">
+                      <a:extLst>
+                        <a:ext uri="{28A0092B-C50C-407E-A947-70E740481C1C}">
+                          <a14:useLocalDpi xmlns:a14="http://schemas.microsoft.com/office/drawing/2010/main" val="0"/>
+                        </a:ext>
+                      </a:extLst>
+                    </a:blip>
+                    <a:stretch>
+                      <a:fillRect/>
+                    </a:stretch>
+                  </pic:blipFill>
+                  <pic:spPr>
+                    <a:xfrm>
+                      <a:off x="0" y="0"/>
+                      <a:ext cx="4329543" cy="3182862"/>
+                    </a:xfrm>
+                    <a:prstGeom prst="rect">
+                      <a:avLst/>
+                    </a:prstGeom>
+                  </pic:spPr>
+                </pic:pic>
+              </a:graphicData>
+            </a:graphic>
+          </wp:inline>
+        </w:drawing>
+      </w:r>
+    </w:p>
+    <w:p>
+      <w:pPr>
+        <w:widowControl w:val="0"/>
+        <w:autoSpaceDE w:val="0"/>
+        <w:autoSpaceDN w:val="0"/>
+        <w:adjustRightInd w:val="0"/>
+        <w:spacing w:after="240" w:line="340" w:lineRule="atLeast"/>
+        <w:rPr>
+          <w:rFonts w:ascii="Times" w:hAnsi="Times" w:cs="Times" w:hint="eastAsia"/>
+          <w:color w:val="000000"/>
+          <w:lang w:val="en-AU"/>
+        </w:rPr>
+      </w:pPr>
       <w:bookmarkStart w:id="0" w:name="_GoBack"/>
       <w:bookmarkEnd w:id="0"/>
-    </w:p>
-    <w:p>
-      <w:pPr>
-        <w:widowControl w:val="0"/>
-        <w:autoSpaceDE w:val="0"/>
-        <w:autoSpaceDN w:val="0"/>
-        <w:adjustRightInd w:val="0"/>
-        <w:spacing w:after="240" w:line="340" w:lineRule="atLeast"/>
-        <w:rPr>
-          <w:rFonts w:ascii="Times" w:hAnsi="Times" w:cs="Times" w:hint="eastAsia"/>
-          <w:color w:val="000000"/>
-          <w:lang w:val="en-AU"/>
-        </w:rPr>
-      </w:pPr>
     </w:p>
     <w:p>
       <w:pPr>

</xml_diff>

<commit_message>
add note for factorized state
</commit_message>
<xml_diff>
--- a/UML/stateDiagram.docx
+++ b/UML/stateDiagram.docx
@@ -1837,22 +1837,260 @@
           <w:lang w:val="en-AU"/>
         </w:rPr>
       </w:pPr>
+      <w:r>
+        <w:rPr>
+          <w:rFonts w:ascii="Times" w:hAnsi="Times" w:cs="Times" w:hint="eastAsia"/>
+          <w:noProof/>
+          <w:color w:val="000000"/>
+          <w:lang w:val="en-AU"/>
+        </w:rPr>
+        <w:drawing>
+          <wp:inline distT="0" distB="0" distL="0" distR="0" wp14:anchorId="1B12B016" wp14:editId="09E12AAB">
+            <wp:extent cx="5031832" cy="3386273"/>
+            <wp:effectExtent l="0" t="0" r="0" b="0"/>
+            <wp:docPr id="8" name="Picture 8"/>
+            <wp:cNvGraphicFramePr>
+              <a:graphicFrameLocks xmlns:a="http://schemas.openxmlformats.org/drawingml/2006/main" noChangeAspect="1"/>
+            </wp:cNvGraphicFramePr>
+            <a:graphic xmlns:a="http://schemas.openxmlformats.org/drawingml/2006/main">
+              <a:graphicData uri="http://schemas.openxmlformats.org/drawingml/2006/picture">
+                <pic:pic xmlns:pic="http://schemas.openxmlformats.org/drawingml/2006/picture">
+                  <pic:nvPicPr>
+                    <pic:cNvPr id="8" name="Screen Shot 2017-05-17 at 11.46.33 PM.png"/>
+                    <pic:cNvPicPr/>
+                  </pic:nvPicPr>
+                  <pic:blipFill>
+                    <a:blip r:embed="rId12">
+                      <a:extLst>
+                        <a:ext uri="{28A0092B-C50C-407E-A947-70E740481C1C}">
+                          <a14:useLocalDpi xmlns:a14="http://schemas.microsoft.com/office/drawing/2010/main" val="0"/>
+                        </a:ext>
+                      </a:extLst>
+                    </a:blip>
+                    <a:stretch>
+                      <a:fillRect/>
+                    </a:stretch>
+                  </pic:blipFill>
+                  <pic:spPr>
+                    <a:xfrm>
+                      <a:off x="0" y="0"/>
+                      <a:ext cx="5041806" cy="3392985"/>
+                    </a:xfrm>
+                    <a:prstGeom prst="rect">
+                      <a:avLst/>
+                    </a:prstGeom>
+                  </pic:spPr>
+                </pic:pic>
+              </a:graphicData>
+            </a:graphic>
+          </wp:inline>
+        </w:drawing>
+      </w:r>
+    </w:p>
+    <w:p>
+      <w:pPr>
+        <w:widowControl w:val="0"/>
+        <w:autoSpaceDE w:val="0"/>
+        <w:autoSpaceDN w:val="0"/>
+        <w:adjustRightInd w:val="0"/>
+        <w:spacing w:after="240" w:line="340" w:lineRule="atLeast"/>
+        <w:rPr>
+          <w:rFonts w:ascii="Times" w:hAnsi="Times" w:cs="Times" w:hint="eastAsia"/>
+          <w:color w:val="000000"/>
+          <w:lang w:val="en-AU"/>
+        </w:rPr>
+      </w:pPr>
+      <w:r>
+        <w:rPr>
+          <w:rFonts w:ascii="Times" w:hAnsi="Times" w:cs="Times" w:hint="eastAsia"/>
+          <w:noProof/>
+          <w:color w:val="000000"/>
+          <w:lang w:val="en-AU"/>
+        </w:rPr>
+        <w:drawing>
+          <wp:inline distT="0" distB="0" distL="0" distR="0" wp14:anchorId="4C25E6D1" wp14:editId="48B53C69">
+            <wp:extent cx="5943600" cy="3215005"/>
+            <wp:effectExtent l="0" t="0" r="0" b="10795"/>
+            <wp:docPr id="9" name="Picture 9"/>
+            <wp:cNvGraphicFramePr>
+              <a:graphicFrameLocks xmlns:a="http://schemas.openxmlformats.org/drawingml/2006/main" noChangeAspect="1"/>
+            </wp:cNvGraphicFramePr>
+            <a:graphic xmlns:a="http://schemas.openxmlformats.org/drawingml/2006/main">
+              <a:graphicData uri="http://schemas.openxmlformats.org/drawingml/2006/picture">
+                <pic:pic xmlns:pic="http://schemas.openxmlformats.org/drawingml/2006/picture">
+                  <pic:nvPicPr>
+                    <pic:cNvPr id="9" name="Screen Shot 2017-05-17 at 11.49.43 PM.png"/>
+                    <pic:cNvPicPr/>
+                  </pic:nvPicPr>
+                  <pic:blipFill>
+                    <a:blip r:embed="rId13">
+                      <a:extLst>
+                        <a:ext uri="{28A0092B-C50C-407E-A947-70E740481C1C}">
+                          <a14:useLocalDpi xmlns:a14="http://schemas.microsoft.com/office/drawing/2010/main" val="0"/>
+                        </a:ext>
+                      </a:extLst>
+                    </a:blip>
+                    <a:stretch>
+                      <a:fillRect/>
+                    </a:stretch>
+                  </pic:blipFill>
+                  <pic:spPr>
+                    <a:xfrm>
+                      <a:off x="0" y="0"/>
+                      <a:ext cx="5943600" cy="3215005"/>
+                    </a:xfrm>
+                    <a:prstGeom prst="rect">
+                      <a:avLst/>
+                    </a:prstGeom>
+                  </pic:spPr>
+                </pic:pic>
+              </a:graphicData>
+            </a:graphic>
+          </wp:inline>
+        </w:drawing>
+      </w:r>
+    </w:p>
+    <w:p>
+      <w:pPr>
+        <w:widowControl w:val="0"/>
+        <w:autoSpaceDE w:val="0"/>
+        <w:autoSpaceDN w:val="0"/>
+        <w:adjustRightInd w:val="0"/>
+        <w:spacing w:after="240" w:line="340" w:lineRule="atLeast"/>
+        <w:rPr>
+          <w:rFonts w:ascii="Times" w:hAnsi="Times" w:cs="Times" w:hint="eastAsia"/>
+          <w:color w:val="000000"/>
+          <w:lang w:val="en-AU"/>
+        </w:rPr>
+      </w:pPr>
+      <w:r>
+        <w:rPr>
+          <w:rFonts w:ascii="Times" w:hAnsi="Times" w:cs="Times" w:hint="eastAsia"/>
+          <w:noProof/>
+          <w:color w:val="000000"/>
+          <w:lang w:val="en-AU"/>
+        </w:rPr>
+        <w:drawing>
+          <wp:inline distT="0" distB="0" distL="0" distR="0" wp14:anchorId="54A0E81C" wp14:editId="118FB06E">
+            <wp:extent cx="4897755" cy="2764406"/>
+            <wp:effectExtent l="0" t="0" r="4445" b="4445"/>
+            <wp:docPr id="10" name="Picture 10"/>
+            <wp:cNvGraphicFramePr>
+              <a:graphicFrameLocks xmlns:a="http://schemas.openxmlformats.org/drawingml/2006/main" noChangeAspect="1"/>
+            </wp:cNvGraphicFramePr>
+            <a:graphic xmlns:a="http://schemas.openxmlformats.org/drawingml/2006/main">
+              <a:graphicData uri="http://schemas.openxmlformats.org/drawingml/2006/picture">
+                <pic:pic xmlns:pic="http://schemas.openxmlformats.org/drawingml/2006/picture">
+                  <pic:nvPicPr>
+                    <pic:cNvPr id="10" name="Screen Shot 2017-05-17 at 11.50.47 PM.png"/>
+                    <pic:cNvPicPr/>
+                  </pic:nvPicPr>
+                  <pic:blipFill>
+                    <a:blip r:embed="rId14">
+                      <a:extLst>
+                        <a:ext uri="{28A0092B-C50C-407E-A947-70E740481C1C}">
+                          <a14:useLocalDpi xmlns:a14="http://schemas.microsoft.com/office/drawing/2010/main" val="0"/>
+                        </a:ext>
+                      </a:extLst>
+                    </a:blip>
+                    <a:stretch>
+                      <a:fillRect/>
+                    </a:stretch>
+                  </pic:blipFill>
+                  <pic:spPr>
+                    <a:xfrm>
+                      <a:off x="0" y="0"/>
+                      <a:ext cx="4908707" cy="2770588"/>
+                    </a:xfrm>
+                    <a:prstGeom prst="rect">
+                      <a:avLst/>
+                    </a:prstGeom>
+                  </pic:spPr>
+                </pic:pic>
+              </a:graphicData>
+            </a:graphic>
+          </wp:inline>
+        </w:drawing>
+      </w:r>
+    </w:p>
+    <w:p>
+      <w:pPr>
+        <w:widowControl w:val="0"/>
+        <w:autoSpaceDE w:val="0"/>
+        <w:autoSpaceDN w:val="0"/>
+        <w:adjustRightInd w:val="0"/>
+        <w:spacing w:after="240" w:line="340" w:lineRule="atLeast"/>
+        <w:rPr>
+          <w:rFonts w:ascii="Times" w:hAnsi="Times" w:cs="Times" w:hint="eastAsia"/>
+          <w:color w:val="000000"/>
+          <w:lang w:val="en-AU"/>
+        </w:rPr>
+      </w:pPr>
+      <w:r>
+        <w:rPr>
+          <w:rFonts w:ascii="Times" w:hAnsi="Times" w:cs="Times" w:hint="eastAsia"/>
+          <w:noProof/>
+          <w:color w:val="000000"/>
+          <w:lang w:val="en-AU"/>
+        </w:rPr>
+        <w:drawing>
+          <wp:inline distT="0" distB="0" distL="0" distR="0" wp14:anchorId="56F601A1" wp14:editId="66830E08">
+            <wp:extent cx="4419600" cy="5473700"/>
+            <wp:effectExtent l="0" t="0" r="0" b="12700"/>
+            <wp:docPr id="11" name="Picture 11"/>
+            <wp:cNvGraphicFramePr>
+              <a:graphicFrameLocks xmlns:a="http://schemas.openxmlformats.org/drawingml/2006/main" noChangeAspect="1"/>
+            </wp:cNvGraphicFramePr>
+            <a:graphic xmlns:a="http://schemas.openxmlformats.org/drawingml/2006/main">
+              <a:graphicData uri="http://schemas.openxmlformats.org/drawingml/2006/picture">
+                <pic:pic xmlns:pic="http://schemas.openxmlformats.org/drawingml/2006/picture">
+                  <pic:nvPicPr>
+                    <pic:cNvPr id="11" name="Screen Shot 2017-05-17 at 11.51.56 PM.png"/>
+                    <pic:cNvPicPr/>
+                  </pic:nvPicPr>
+                  <pic:blipFill>
+                    <a:blip r:embed="rId15">
+                      <a:extLst>
+                        <a:ext uri="{28A0092B-C50C-407E-A947-70E740481C1C}">
+                          <a14:useLocalDpi xmlns:a14="http://schemas.microsoft.com/office/drawing/2010/main" val="0"/>
+                        </a:ext>
+                      </a:extLst>
+                    </a:blip>
+                    <a:stretch>
+                      <a:fillRect/>
+                    </a:stretch>
+                  </pic:blipFill>
+                  <pic:spPr>
+                    <a:xfrm>
+                      <a:off x="0" y="0"/>
+                      <a:ext cx="4419600" cy="5473700"/>
+                    </a:xfrm>
+                    <a:prstGeom prst="rect">
+                      <a:avLst/>
+                    </a:prstGeom>
+                  </pic:spPr>
+                </pic:pic>
+              </a:graphicData>
+            </a:graphic>
+          </wp:inline>
+        </w:drawing>
+      </w:r>
+    </w:p>
+    <w:p>
+      <w:pPr>
+        <w:widowControl w:val="0"/>
+        <w:autoSpaceDE w:val="0"/>
+        <w:autoSpaceDN w:val="0"/>
+        <w:adjustRightInd w:val="0"/>
+        <w:spacing w:after="240" w:line="340" w:lineRule="atLeast"/>
+        <w:rPr>
+          <w:rFonts w:ascii="Times" w:hAnsi="Times" w:cs="Times" w:hint="eastAsia"/>
+          <w:color w:val="000000"/>
+          <w:lang w:val="en-AU"/>
+        </w:rPr>
+      </w:pPr>
       <w:bookmarkStart w:id="0" w:name="_GoBack"/>
       <w:bookmarkEnd w:id="0"/>
-    </w:p>
-    <w:p>
-      <w:pPr>
-        <w:widowControl w:val="0"/>
-        <w:autoSpaceDE w:val="0"/>
-        <w:autoSpaceDN w:val="0"/>
-        <w:adjustRightInd w:val="0"/>
-        <w:spacing w:after="240" w:line="340" w:lineRule="atLeast"/>
-        <w:rPr>
-          <w:rFonts w:ascii="Times" w:hAnsi="Times" w:cs="Times" w:hint="eastAsia"/>
-          <w:color w:val="000000"/>
-          <w:lang w:val="en-AU"/>
-        </w:rPr>
-      </w:pPr>
     </w:p>
     <w:sectPr>
       <w:pgSz w:w="12240" w:h="15840"/>

</xml_diff>

<commit_message>
make progress for note
</commit_message>
<xml_diff>
--- a/UML/stateDiagram.docx
+++ b/UML/stateDiagram.docx
@@ -58,29 +58,7 @@
           <w:szCs w:val="29"/>
           <w:lang w:val="en-AU"/>
         </w:rPr>
-        <w:t>In previous assignments you developed the functionality and structural model for the “</w:t>
-      </w:r>
-      <w:proofErr w:type="spellStart"/>
-      <w:r>
-        <w:rPr>
-          <w:rFonts w:ascii="Times" w:hAnsi="Times" w:cs="Times"/>
-          <w:color w:val="000000"/>
-          <w:sz w:val="36"/>
-          <w:szCs w:val="29"/>
-          <w:lang w:val="en-AU"/>
-        </w:rPr>
-        <w:t>BUNDLE’nBANK</w:t>
-      </w:r>
-      <w:proofErr w:type="spellEnd"/>
-      <w:r>
-        <w:rPr>
-          <w:rFonts w:ascii="Times" w:hAnsi="Times" w:cs="Times"/>
-          <w:color w:val="000000"/>
-          <w:sz w:val="36"/>
-          <w:szCs w:val="29"/>
-          <w:lang w:val="en-AU"/>
-        </w:rPr>
-        <w:t xml:space="preserve">” supermarket. </w:t>
+        <w:t xml:space="preserve">In previous assignments you developed the functionality and structural model for the “BUNDLE’nBANK” supermarket. </w:t>
       </w:r>
     </w:p>
     <w:p>
@@ -799,44 +777,8 @@
           <w:szCs w:val="21"/>
           <w:lang w:val="en-AU"/>
         </w:rPr>
-        <w:t xml:space="preserve">: </w:t>
-      </w:r>
-      <w:proofErr w:type="spellStart"/>
-      <w:proofErr w:type="gramStart"/>
-      <w:r>
-        <w:rPr>
-          <w:rFonts w:ascii="Times" w:hAnsi="Times" w:cs="Times"/>
-          <w:color w:val="000000"/>
-          <w:sz w:val="36"/>
-          <w:szCs w:val="21"/>
-          <w:lang w:val="en-AU"/>
-        </w:rPr>
-        <w:t>open,closed</w:t>
-      </w:r>
-      <w:proofErr w:type="spellEnd"/>
-      <w:proofErr w:type="gramEnd"/>
-      <w:r>
-        <w:rPr>
-          <w:rFonts w:ascii="Times" w:hAnsi="Times" w:cs="Times"/>
-          <w:color w:val="000000"/>
-          <w:sz w:val="36"/>
-          <w:szCs w:val="21"/>
-          <w:lang w:val="en-AU"/>
-        </w:rPr>
-        <w:t xml:space="preserve">, </w:t>
-      </w:r>
-      <w:proofErr w:type="spellStart"/>
-      <w:r>
-        <w:rPr>
-          <w:rFonts w:ascii="Times" w:hAnsi="Times" w:cs="Times"/>
-          <w:color w:val="000000"/>
-          <w:sz w:val="36"/>
-          <w:szCs w:val="21"/>
-          <w:lang w:val="en-AU"/>
-        </w:rPr>
-        <w:t>closed&amp;Locked</w:t>
-      </w:r>
-      <w:proofErr w:type="spellEnd"/>
+        <w:t>: open,closed, closed&amp;Locked</w:t>
+      </w:r>
       <w:r>
         <w:rPr>
           <w:rFonts w:ascii="MS Mincho" w:eastAsia="MS Mincho" w:hAnsi="MS Mincho" w:cs="MS Mincho"/>
@@ -891,20 +833,8 @@
           <w:szCs w:val="21"/>
           <w:lang w:val="en-AU"/>
         </w:rPr>
-        <w:t xml:space="preserve">: push, pull, </w:t>
-      </w:r>
-      <w:proofErr w:type="spellStart"/>
-      <w:r>
-        <w:rPr>
-          <w:rFonts w:ascii="Times" w:hAnsi="Times" w:cs="Times"/>
-          <w:color w:val="000000"/>
-          <w:sz w:val="36"/>
-          <w:szCs w:val="21"/>
-          <w:lang w:val="en-AU"/>
-        </w:rPr>
-        <w:t>turn key</w:t>
-      </w:r>
-      <w:proofErr w:type="spellEnd"/>
+        <w:t>: push, pull, turn key</w:t>
+      </w:r>
       <w:r>
         <w:rPr>
           <w:rFonts w:ascii="MS Mincho" w:eastAsia="MS Mincho" w:hAnsi="MS Mincho" w:cs="MS Mincho"/>
@@ -975,25 +905,14 @@
           <w:lang w:val="en-AU"/>
         </w:rPr>
       </w:pPr>
-      <w:proofErr w:type="spellStart"/>
-      <w:r>
-        <w:rPr>
-          <w:rFonts w:ascii="Times" w:hAnsi="Times" w:cs="Times"/>
-          <w:color w:val="000000"/>
-          <w:sz w:val="36"/>
-          <w:lang w:val="en-AU"/>
-        </w:rPr>
-        <w:t>Eg</w:t>
-      </w:r>
-      <w:proofErr w:type="spellEnd"/>
-      <w:r>
-        <w:rPr>
-          <w:rFonts w:ascii="Times" w:hAnsi="Times" w:cs="Times"/>
-          <w:color w:val="000000"/>
-          <w:sz w:val="36"/>
-          <w:lang w:val="en-AU"/>
-        </w:rPr>
-        <w:t>: an ecommerce website:</w:t>
+      <w:r>
+        <w:rPr>
+          <w:rFonts w:ascii="Times" w:hAnsi="Times" w:cs="Times"/>
+          <w:color w:val="000000"/>
+          <w:sz w:val="36"/>
+          <w:lang w:val="en-AU"/>
+        </w:rPr>
+        <w:t>Eg: an ecommerce website:</w:t>
       </w:r>
       <w:r>
         <w:rPr>
@@ -2078,6 +1997,1302 @@
     </w:p>
     <w:p>
       <w:pPr>
+        <w:pStyle w:val="ListParagraph"/>
+        <w:widowControl w:val="0"/>
+        <w:numPr>
+          <w:ilvl w:val="0"/>
+          <w:numId w:val="1"/>
+        </w:numPr>
+        <w:autoSpaceDE w:val="0"/>
+        <w:autoSpaceDN w:val="0"/>
+        <w:adjustRightInd w:val="0"/>
+        <w:spacing w:line="240" w:lineRule="atLeast"/>
+        <w:rPr>
+          <w:rFonts w:ascii="Times" w:hAnsi="Times" w:cs="Times"/>
+          <w:color w:val="FF0000"/>
+          <w:sz w:val="32"/>
+          <w:szCs w:val="21"/>
+          <w:lang w:val="en-AU"/>
+        </w:rPr>
+      </w:pPr>
+      <w:r>
+        <w:rPr>
+          <w:rFonts w:ascii="Times" w:hAnsi="Times" w:cs="Times"/>
+          <w:color w:val="000000"/>
+          <w:sz w:val="32"/>
+          <w:szCs w:val="21"/>
+          <w:lang w:val="en-AU"/>
+        </w:rPr>
+        <w:t xml:space="preserve">can be used to specify the </w:t>
+      </w:r>
+      <w:r>
+        <w:rPr>
+          <w:rFonts w:ascii="Times" w:hAnsi="Times" w:cs="Times"/>
+          <w:color w:val="FF0000"/>
+          <w:sz w:val="32"/>
+          <w:szCs w:val="21"/>
+          <w:lang w:val="en-AU"/>
+        </w:rPr>
+        <w:t xml:space="preserve">states </w:t>
+      </w:r>
+      <w:r>
+        <w:rPr>
+          <w:rFonts w:ascii="Times" w:hAnsi="Times" w:cs="Times"/>
+          <w:color w:val="000000"/>
+          <w:sz w:val="32"/>
+          <w:szCs w:val="21"/>
+          <w:lang w:val="en-AU"/>
+        </w:rPr>
+        <w:t xml:space="preserve">exhibited by an </w:t>
+      </w:r>
+      <w:r>
+        <w:rPr>
+          <w:rFonts w:ascii="Times" w:hAnsi="Times" w:cs="Times"/>
+          <w:color w:val="FF0000"/>
+          <w:sz w:val="32"/>
+          <w:szCs w:val="21"/>
+          <w:lang w:val="en-AU"/>
+        </w:rPr>
+        <w:t>object</w:t>
+      </w:r>
+      <w:r>
+        <w:rPr>
+          <w:rFonts w:ascii="Times" w:hAnsi="Times" w:cs="Times"/>
+          <w:color w:val="000000"/>
+          <w:sz w:val="32"/>
+          <w:szCs w:val="21"/>
+          <w:lang w:val="en-AU"/>
+        </w:rPr>
+        <w:t xml:space="preserve"> or the </w:t>
+      </w:r>
+      <w:r>
+        <w:rPr>
+          <w:rFonts w:ascii="Times" w:hAnsi="Times" w:cs="Times"/>
+          <w:color w:val="FF0000"/>
+          <w:sz w:val="32"/>
+          <w:szCs w:val="21"/>
+          <w:lang w:val="en-AU"/>
+        </w:rPr>
+        <w:t>system</w:t>
+      </w:r>
+    </w:p>
+    <w:p>
+      <w:pPr>
+        <w:pStyle w:val="ListParagraph"/>
+        <w:widowControl w:val="0"/>
+        <w:numPr>
+          <w:ilvl w:val="0"/>
+          <w:numId w:val="1"/>
+        </w:numPr>
+        <w:autoSpaceDE w:val="0"/>
+        <w:autoSpaceDN w:val="0"/>
+        <w:adjustRightInd w:val="0"/>
+        <w:spacing w:line="240" w:lineRule="atLeast"/>
+        <w:rPr>
+          <w:rFonts w:ascii="Times" w:hAnsi="Times" w:cs="Times"/>
+          <w:color w:val="FF0000"/>
+          <w:sz w:val="32"/>
+          <w:lang w:val="en-AU"/>
+        </w:rPr>
+      </w:pPr>
+      <w:r>
+        <w:rPr>
+          <w:rFonts w:ascii="Times" w:hAnsi="Times" w:cs="Times"/>
+          <w:color w:val="000000"/>
+          <w:sz w:val="32"/>
+          <w:lang w:val="en-AU"/>
+        </w:rPr>
+        <w:t xml:space="preserve">determine the </w:t>
+      </w:r>
+      <w:r>
+        <w:rPr>
+          <w:rFonts w:ascii="Times" w:hAnsi="Times" w:cs="Times"/>
+          <w:color w:val="FF0000"/>
+          <w:sz w:val="32"/>
+          <w:lang w:val="en-AU"/>
+        </w:rPr>
+        <w:t>responses (state transitions)</w:t>
+      </w:r>
+      <w:r>
+        <w:rPr>
+          <w:rFonts w:ascii="Times" w:hAnsi="Times" w:cs="Times"/>
+          <w:color w:val="000000"/>
+          <w:sz w:val="32"/>
+          <w:lang w:val="en-AU"/>
+        </w:rPr>
+        <w:t xml:space="preserve"> to outside </w:t>
+      </w:r>
+      <w:r>
+        <w:rPr>
+          <w:rFonts w:ascii="Times" w:hAnsi="Times" w:cs="Times"/>
+          <w:color w:val="FF0000"/>
+          <w:sz w:val="32"/>
+          <w:lang w:val="en-AU"/>
+        </w:rPr>
+        <w:t>stimuli (events)</w:t>
+      </w:r>
+    </w:p>
+    <w:p>
+      <w:pPr>
+        <w:pStyle w:val="ListParagraph"/>
+        <w:widowControl w:val="0"/>
+        <w:numPr>
+          <w:ilvl w:val="0"/>
+          <w:numId w:val="1"/>
+        </w:numPr>
+        <w:autoSpaceDE w:val="0"/>
+        <w:autoSpaceDN w:val="0"/>
+        <w:adjustRightInd w:val="0"/>
+        <w:spacing w:line="240" w:lineRule="atLeast"/>
+        <w:rPr>
+          <w:rFonts w:ascii="Times" w:hAnsi="Times" w:cs="Times" w:hint="eastAsia"/>
+          <w:color w:val="000000"/>
+          <w:sz w:val="32"/>
+          <w:lang w:val="en-AU"/>
+        </w:rPr>
+      </w:pPr>
+      <w:r>
+        <w:rPr>
+          <w:rFonts w:ascii="Times" w:hAnsi="Times" w:cs="Times"/>
+          <w:color w:val="000000"/>
+          <w:sz w:val="32"/>
+          <w:lang w:val="en-AU"/>
+        </w:rPr>
+        <w:t xml:space="preserve">are concerned with </w:t>
+      </w:r>
+      <w:r>
+        <w:rPr>
+          <w:rFonts w:ascii="Times" w:hAnsi="Times" w:cs="Times"/>
+          <w:color w:val="FF0000"/>
+          <w:sz w:val="32"/>
+          <w:lang w:val="en-AU"/>
+        </w:rPr>
+        <w:t xml:space="preserve">when </w:t>
+      </w:r>
+      <w:r>
+        <w:rPr>
+          <w:rFonts w:ascii="Times" w:hAnsi="Times" w:cs="Times"/>
+          <w:color w:val="000000"/>
+          <w:sz w:val="32"/>
+          <w:lang w:val="en-AU"/>
+        </w:rPr>
+        <w:t xml:space="preserve">operations execute, rather than </w:t>
+      </w:r>
+      <w:r>
+        <w:rPr>
+          <w:rFonts w:ascii="Times" w:hAnsi="Times" w:cs="Times"/>
+          <w:color w:val="FF0000"/>
+          <w:sz w:val="32"/>
+          <w:lang w:val="en-AU"/>
+        </w:rPr>
+        <w:t xml:space="preserve">what </w:t>
+      </w:r>
+      <w:r>
+        <w:rPr>
+          <w:rFonts w:ascii="Times" w:hAnsi="Times" w:cs="Times"/>
+          <w:color w:val="000000"/>
+          <w:sz w:val="32"/>
+          <w:lang w:val="en-AU"/>
+        </w:rPr>
+        <w:t xml:space="preserve">operations do, or </w:t>
+      </w:r>
+      <w:r>
+        <w:rPr>
+          <w:rFonts w:ascii="Times" w:hAnsi="Times" w:cs="Times"/>
+          <w:color w:val="FF0000"/>
+          <w:sz w:val="32"/>
+          <w:lang w:val="en-AU"/>
+        </w:rPr>
+        <w:t>how</w:t>
+      </w:r>
+      <w:r>
+        <w:rPr>
+          <w:rFonts w:ascii="Times" w:hAnsi="Times" w:cs="Times"/>
+          <w:color w:val="000000"/>
+          <w:sz w:val="32"/>
+          <w:lang w:val="en-AU"/>
+        </w:rPr>
+        <w:t xml:space="preserve"> they are implemented</w:t>
+      </w:r>
+    </w:p>
+    <w:p>
+      <w:pPr>
+        <w:widowControl w:val="0"/>
+        <w:autoSpaceDE w:val="0"/>
+        <w:autoSpaceDN w:val="0"/>
+        <w:adjustRightInd w:val="0"/>
+        <w:spacing w:line="240" w:lineRule="atLeast"/>
+        <w:ind w:left="360"/>
+        <w:rPr>
+          <w:rFonts w:ascii="Times" w:hAnsi="Times" w:cs="Times" w:hint="eastAsia"/>
+          <w:color w:val="000000"/>
+          <w:sz w:val="32"/>
+          <w:lang w:val="en-AU"/>
+        </w:rPr>
+      </w:pPr>
+    </w:p>
+    <w:p>
+      <w:pPr>
+        <w:widowControl w:val="0"/>
+        <w:autoSpaceDE w:val="0"/>
+        <w:autoSpaceDN w:val="0"/>
+        <w:adjustRightInd w:val="0"/>
+        <w:spacing w:line="240" w:lineRule="atLeast"/>
+        <w:ind w:left="360" w:hanging="786"/>
+        <w:rPr>
+          <w:rFonts w:ascii="Times" w:hAnsi="Times" w:cs="Times" w:hint="eastAsia"/>
+          <w:color w:val="000000"/>
+          <w:sz w:val="32"/>
+          <w:lang w:val="en-AU"/>
+        </w:rPr>
+      </w:pPr>
+      <w:r>
+        <w:rPr>
+          <w:rFonts w:ascii="Times" w:hAnsi="Times" w:cs="Times"/>
+          <w:color w:val="000000"/>
+          <w:sz w:val="32"/>
+          <w:lang w:val="en-AU"/>
+        </w:rPr>
+        <w:t>Reactive Behaviour</w:t>
+      </w:r>
+    </w:p>
+    <w:p>
+      <w:pPr>
+        <w:widowControl w:val="0"/>
+        <w:autoSpaceDE w:val="0"/>
+        <w:autoSpaceDN w:val="0"/>
+        <w:adjustRightInd w:val="0"/>
+        <w:spacing w:line="240" w:lineRule="atLeast"/>
+        <w:ind w:left="709" w:hanging="786"/>
+        <w:rPr>
+          <w:rFonts w:ascii="Times" w:hAnsi="Times" w:cs="Times" w:hint="eastAsia"/>
+          <w:color w:val="000000"/>
+          <w:sz w:val="32"/>
+          <w:lang w:val="en-AU"/>
+        </w:rPr>
+      </w:pPr>
+      <w:r>
+        <w:rPr>
+          <w:rFonts w:ascii="Times" w:hAnsi="Times" w:cs="Times"/>
+          <w:color w:val="000000"/>
+          <w:sz w:val="32"/>
+          <w:lang w:val="en-AU"/>
+        </w:rPr>
+        <w:t xml:space="preserve"> • Events </w:t>
+      </w:r>
+    </w:p>
+    <w:p>
+      <w:pPr>
+        <w:widowControl w:val="0"/>
+        <w:autoSpaceDE w:val="0"/>
+        <w:autoSpaceDN w:val="0"/>
+        <w:adjustRightInd w:val="0"/>
+        <w:spacing w:line="240" w:lineRule="atLeast"/>
+        <w:ind w:left="360"/>
+        <w:rPr>
+          <w:rFonts w:ascii="Times" w:hAnsi="Times" w:cs="Times" w:hint="eastAsia"/>
+          <w:color w:val="000000"/>
+          <w:sz w:val="32"/>
+          <w:lang w:val="en-AU"/>
+        </w:rPr>
+      </w:pPr>
+      <w:r>
+        <w:rPr>
+          <w:rFonts w:ascii="Times" w:hAnsi="Times" w:cs="Times"/>
+          <w:color w:val="000000"/>
+          <w:sz w:val="32"/>
+          <w:lang w:val="en-AU"/>
+        </w:rPr>
+        <w:t>» make object/system transition between states</w:t>
+      </w:r>
+    </w:p>
+    <w:p>
+      <w:pPr>
+        <w:widowControl w:val="0"/>
+        <w:autoSpaceDE w:val="0"/>
+        <w:autoSpaceDN w:val="0"/>
+        <w:adjustRightInd w:val="0"/>
+        <w:spacing w:line="240" w:lineRule="atLeast"/>
+        <w:ind w:left="360"/>
+        <w:rPr>
+          <w:rFonts w:ascii="Times" w:hAnsi="Times" w:cs="Times" w:hint="eastAsia"/>
+          <w:color w:val="000000"/>
+          <w:sz w:val="32"/>
+          <w:lang w:val="en-AU"/>
+        </w:rPr>
+      </w:pPr>
+      <w:r>
+        <w:rPr>
+          <w:rFonts w:ascii="Times" w:hAnsi="Times" w:cs="Times"/>
+          <w:color w:val="000000"/>
+          <w:sz w:val="32"/>
+          <w:lang w:val="en-AU"/>
+        </w:rPr>
+        <w:t xml:space="preserve"> » are enabled/disabled, depending on state </w:t>
+      </w:r>
+    </w:p>
+    <w:p>
+      <w:pPr>
+        <w:widowControl w:val="0"/>
+        <w:autoSpaceDE w:val="0"/>
+        <w:autoSpaceDN w:val="0"/>
+        <w:adjustRightInd w:val="0"/>
+        <w:spacing w:line="240" w:lineRule="atLeast"/>
+        <w:ind w:left="360"/>
+        <w:rPr>
+          <w:rFonts w:ascii="Times" w:hAnsi="Times" w:cs="Times" w:hint="eastAsia"/>
+          <w:color w:val="000000"/>
+          <w:sz w:val="32"/>
+          <w:lang w:val="en-AU"/>
+        </w:rPr>
+      </w:pPr>
+      <w:r>
+        <w:rPr>
+          <w:rFonts w:ascii="Times" w:hAnsi="Times" w:cs="Times"/>
+          <w:color w:val="000000"/>
+          <w:sz w:val="32"/>
+          <w:lang w:val="en-AU"/>
+        </w:rPr>
+        <w:t xml:space="preserve">» yield different actions/transition, depending on state </w:t>
+      </w:r>
+    </w:p>
+    <w:p>
+      <w:pPr>
+        <w:ind w:left="-426"/>
+        <w:rPr>
+          <w:rFonts w:ascii="Times New Roman" w:eastAsia="Times New Roman" w:hAnsi="Times New Roman" w:cs="Times New Roman" w:hint="eastAsia"/>
+          <w:sz w:val="32"/>
+          <w:lang w:val="en-AU"/>
+        </w:rPr>
+      </w:pPr>
+      <w:r>
+        <w:rPr>
+          <w:rFonts w:ascii="Times New Roman" w:eastAsia="Times New Roman" w:hAnsi="Times New Roman" w:cs="Times New Roman"/>
+          <w:sz w:val="32"/>
+          <w:lang w:val="en-AU"/>
+        </w:rPr>
+        <w:t xml:space="preserve">Areas </w:t>
+      </w:r>
+    </w:p>
+    <w:p>
+      <w:pPr>
+        <w:rPr>
+          <w:rFonts w:ascii="Times New Roman" w:eastAsia="Times New Roman" w:hAnsi="Times New Roman" w:cs="Times New Roman" w:hint="eastAsia"/>
+          <w:sz w:val="32"/>
+          <w:lang w:val="en-AU"/>
+        </w:rPr>
+      </w:pPr>
+      <w:r>
+        <w:rPr>
+          <w:rFonts w:ascii="Times New Roman" w:eastAsia="Times New Roman" w:hAnsi="Times New Roman" w:cs="Times New Roman"/>
+          <w:sz w:val="32"/>
+          <w:lang w:val="en-AU"/>
+        </w:rPr>
+        <w:t xml:space="preserve">• Broad Range of Applications </w:t>
+      </w:r>
+    </w:p>
+    <w:p>
+      <w:pPr>
+        <w:ind w:firstLine="426"/>
+        <w:rPr>
+          <w:rFonts w:ascii="Times New Roman" w:eastAsia="Times New Roman" w:hAnsi="Times New Roman" w:cs="Times New Roman" w:hint="eastAsia"/>
+          <w:sz w:val="32"/>
+          <w:lang w:val="en-AU"/>
+        </w:rPr>
+      </w:pPr>
+      <w:r>
+        <w:rPr>
+          <w:rFonts w:ascii="Times New Roman" w:eastAsia="Times New Roman" w:hAnsi="Times New Roman" w:cs="Times New Roman"/>
+          <w:sz w:val="32"/>
+          <w:lang w:val="en-AU"/>
+        </w:rPr>
+        <w:t>» computer programs, business processes, protocols, web page navigation,</w:t>
+      </w:r>
+      <w:r>
+        <w:rPr>
+          <w:rFonts w:ascii="Times New Roman" w:eastAsia="Times New Roman" w:hAnsi="Times New Roman" w:cs="Times New Roman" w:hint="eastAsia"/>
+          <w:noProof/>
+          <w:sz w:val="32"/>
+          <w:lang w:val="en-AU"/>
+        </w:rPr>
+        <w:drawing>
+          <wp:inline distT="0" distB="0" distL="0" distR="0" wp14:anchorId="2DB48196" wp14:editId="12FB1FFF">
+            <wp:extent cx="5943600" cy="3545840"/>
+            <wp:effectExtent l="0" t="0" r="0" b="10160"/>
+            <wp:docPr id="12" name="Picture 12"/>
+            <wp:cNvGraphicFramePr>
+              <a:graphicFrameLocks xmlns:a="http://schemas.openxmlformats.org/drawingml/2006/main" noChangeAspect="1"/>
+            </wp:cNvGraphicFramePr>
+            <a:graphic xmlns:a="http://schemas.openxmlformats.org/drawingml/2006/main">
+              <a:graphicData uri="http://schemas.openxmlformats.org/drawingml/2006/picture">
+                <pic:pic xmlns:pic="http://schemas.openxmlformats.org/drawingml/2006/picture">
+                  <pic:nvPicPr>
+                    <pic:cNvPr id="12" name="Screen Shot 2017-05-18 at 12.11.25 AM.png"/>
+                    <pic:cNvPicPr/>
+                  </pic:nvPicPr>
+                  <pic:blipFill>
+                    <a:blip r:embed="rId16">
+                      <a:extLst>
+                        <a:ext uri="{28A0092B-C50C-407E-A947-70E740481C1C}">
+                          <a14:useLocalDpi xmlns:a14="http://schemas.microsoft.com/office/drawing/2010/main" val="0"/>
+                        </a:ext>
+                      </a:extLst>
+                    </a:blip>
+                    <a:stretch>
+                      <a:fillRect/>
+                    </a:stretch>
+                  </pic:blipFill>
+                  <pic:spPr>
+                    <a:xfrm>
+                      <a:off x="0" y="0"/>
+                      <a:ext cx="5943600" cy="3545840"/>
+                    </a:xfrm>
+                    <a:prstGeom prst="rect">
+                      <a:avLst/>
+                    </a:prstGeom>
+                  </pic:spPr>
+                </pic:pic>
+              </a:graphicData>
+            </a:graphic>
+          </wp:inline>
+        </w:drawing>
+      </w:r>
+    </w:p>
+    <w:p>
+      <w:pPr>
+        <w:widowControl w:val="0"/>
+        <w:autoSpaceDE w:val="0"/>
+        <w:autoSpaceDN w:val="0"/>
+        <w:adjustRightInd w:val="0"/>
+        <w:spacing w:line="240" w:lineRule="atLeast"/>
+        <w:ind w:left="360"/>
+        <w:rPr>
+          <w:rFonts w:ascii="Times" w:hAnsi="Times" w:cs="Times" w:hint="eastAsia"/>
+          <w:color w:val="000000"/>
+          <w:sz w:val="32"/>
+          <w:lang w:val="en-AU"/>
+        </w:rPr>
+      </w:pPr>
+      <w:r>
+        <w:rPr>
+          <w:rFonts w:ascii="Times" w:hAnsi="Times" w:cs="Times" w:hint="eastAsia"/>
+          <w:noProof/>
+          <w:color w:val="000000"/>
+          <w:sz w:val="32"/>
+          <w:lang w:val="en-AU"/>
+        </w:rPr>
+        <w:drawing>
+          <wp:inline distT="0" distB="0" distL="0" distR="0" wp14:anchorId="07705449" wp14:editId="4FEBF4D5">
+            <wp:extent cx="5943600" cy="3960495"/>
+            <wp:effectExtent l="0" t="0" r="0" b="1905"/>
+            <wp:docPr id="13" name="Picture 13"/>
+            <wp:cNvGraphicFramePr>
+              <a:graphicFrameLocks xmlns:a="http://schemas.openxmlformats.org/drawingml/2006/main" noChangeAspect="1"/>
+            </wp:cNvGraphicFramePr>
+            <a:graphic xmlns:a="http://schemas.openxmlformats.org/drawingml/2006/main">
+              <a:graphicData uri="http://schemas.openxmlformats.org/drawingml/2006/picture">
+                <pic:pic xmlns:pic="http://schemas.openxmlformats.org/drawingml/2006/picture">
+                  <pic:nvPicPr>
+                    <pic:cNvPr id="13" name="Screen Shot 2017-05-18 at 12.17.27 AM.png"/>
+                    <pic:cNvPicPr/>
+                  </pic:nvPicPr>
+                  <pic:blipFill>
+                    <a:blip r:embed="rId17">
+                      <a:extLst>
+                        <a:ext uri="{28A0092B-C50C-407E-A947-70E740481C1C}">
+                          <a14:useLocalDpi xmlns:a14="http://schemas.microsoft.com/office/drawing/2010/main" val="0"/>
+                        </a:ext>
+                      </a:extLst>
+                    </a:blip>
+                    <a:stretch>
+                      <a:fillRect/>
+                    </a:stretch>
+                  </pic:blipFill>
+                  <pic:spPr>
+                    <a:xfrm>
+                      <a:off x="0" y="0"/>
+                      <a:ext cx="5943600" cy="3960495"/>
+                    </a:xfrm>
+                    <a:prstGeom prst="rect">
+                      <a:avLst/>
+                    </a:prstGeom>
+                  </pic:spPr>
+                </pic:pic>
+              </a:graphicData>
+            </a:graphic>
+          </wp:inline>
+        </w:drawing>
+      </w:r>
+    </w:p>
+    <w:p>
+      <w:pPr>
+        <w:widowControl w:val="0"/>
+        <w:autoSpaceDE w:val="0"/>
+        <w:autoSpaceDN w:val="0"/>
+        <w:adjustRightInd w:val="0"/>
+        <w:spacing w:after="240" w:line="340" w:lineRule="atLeast"/>
+        <w:rPr>
+          <w:rFonts w:ascii="Times" w:hAnsi="Times" w:cs="Times" w:hint="eastAsia"/>
+          <w:color w:val="000000"/>
+          <w:lang w:val="en-AU"/>
+        </w:rPr>
+      </w:pPr>
+      <w:r>
+        <w:rPr>
+          <w:rFonts w:ascii="Times" w:hAnsi="Times" w:cs="Times" w:hint="eastAsia"/>
+          <w:noProof/>
+          <w:color w:val="000000"/>
+          <w:lang w:val="en-AU"/>
+        </w:rPr>
+        <w:drawing>
+          <wp:inline distT="0" distB="0" distL="0" distR="0" wp14:anchorId="7981D871" wp14:editId="272EF99B">
+            <wp:extent cx="5943600" cy="3858895"/>
+            <wp:effectExtent l="0" t="0" r="0" b="1905"/>
+            <wp:docPr id="14" name="Picture 14"/>
+            <wp:cNvGraphicFramePr>
+              <a:graphicFrameLocks xmlns:a="http://schemas.openxmlformats.org/drawingml/2006/main" noChangeAspect="1"/>
+            </wp:cNvGraphicFramePr>
+            <a:graphic xmlns:a="http://schemas.openxmlformats.org/drawingml/2006/main">
+              <a:graphicData uri="http://schemas.openxmlformats.org/drawingml/2006/picture">
+                <pic:pic xmlns:pic="http://schemas.openxmlformats.org/drawingml/2006/picture">
+                  <pic:nvPicPr>
+                    <pic:cNvPr id="14" name="Screen Shot 2017-05-18 at 12.23.24 AM.png"/>
+                    <pic:cNvPicPr/>
+                  </pic:nvPicPr>
+                  <pic:blipFill>
+                    <a:blip r:embed="rId18">
+                      <a:extLst>
+                        <a:ext uri="{28A0092B-C50C-407E-A947-70E740481C1C}">
+                          <a14:useLocalDpi xmlns:a14="http://schemas.microsoft.com/office/drawing/2010/main" val="0"/>
+                        </a:ext>
+                      </a:extLst>
+                    </a:blip>
+                    <a:stretch>
+                      <a:fillRect/>
+                    </a:stretch>
+                  </pic:blipFill>
+                  <pic:spPr>
+                    <a:xfrm>
+                      <a:off x="0" y="0"/>
+                      <a:ext cx="5943600" cy="3858895"/>
+                    </a:xfrm>
+                    <a:prstGeom prst="rect">
+                      <a:avLst/>
+                    </a:prstGeom>
+                  </pic:spPr>
+                </pic:pic>
+              </a:graphicData>
+            </a:graphic>
+          </wp:inline>
+        </w:drawing>
+      </w:r>
+    </w:p>
+    <w:p>
+      <w:pPr>
+        <w:widowControl w:val="0"/>
+        <w:autoSpaceDE w:val="0"/>
+        <w:autoSpaceDN w:val="0"/>
+        <w:adjustRightInd w:val="0"/>
+        <w:spacing w:after="240" w:line="340" w:lineRule="atLeast"/>
+        <w:rPr>
+          <w:rFonts w:ascii="Times" w:hAnsi="Times" w:cs="Times" w:hint="eastAsia"/>
+          <w:color w:val="000000"/>
+          <w:lang w:val="en-AU"/>
+        </w:rPr>
+      </w:pPr>
+    </w:p>
+    <w:p>
+      <w:pPr>
+        <w:widowControl w:val="0"/>
+        <w:autoSpaceDE w:val="0"/>
+        <w:autoSpaceDN w:val="0"/>
+        <w:adjustRightInd w:val="0"/>
+        <w:spacing w:after="240" w:line="340" w:lineRule="atLeast"/>
+        <w:rPr>
+          <w:rFonts w:ascii="Times" w:hAnsi="Times" w:cs="Times" w:hint="eastAsia"/>
+          <w:color w:val="000000"/>
+          <w:lang w:val="en-AU"/>
+        </w:rPr>
+      </w:pPr>
+      <w:r>
+        <w:rPr>
+          <w:rFonts w:ascii="Times" w:hAnsi="Times" w:cs="Times" w:hint="eastAsia"/>
+          <w:noProof/>
+          <w:color w:val="000000"/>
+          <w:lang w:val="en-AU"/>
+        </w:rPr>
+        <w:drawing>
+          <wp:inline distT="0" distB="0" distL="0" distR="0" wp14:anchorId="15792CDC" wp14:editId="0D3C53A4">
+            <wp:extent cx="5812155" cy="4103282"/>
+            <wp:effectExtent l="0" t="0" r="4445" b="12065"/>
+            <wp:docPr id="15" name="Picture 15"/>
+            <wp:cNvGraphicFramePr>
+              <a:graphicFrameLocks xmlns:a="http://schemas.openxmlformats.org/drawingml/2006/main" noChangeAspect="1"/>
+            </wp:cNvGraphicFramePr>
+            <a:graphic xmlns:a="http://schemas.openxmlformats.org/drawingml/2006/main">
+              <a:graphicData uri="http://schemas.openxmlformats.org/drawingml/2006/picture">
+                <pic:pic xmlns:pic="http://schemas.openxmlformats.org/drawingml/2006/picture">
+                  <pic:nvPicPr>
+                    <pic:cNvPr id="15" name="Screen Shot 2017-05-18 at 12.28.00 AM.png"/>
+                    <pic:cNvPicPr/>
+                  </pic:nvPicPr>
+                  <pic:blipFill>
+                    <a:blip r:embed="rId19">
+                      <a:extLst>
+                        <a:ext uri="{28A0092B-C50C-407E-A947-70E740481C1C}">
+                          <a14:useLocalDpi xmlns:a14="http://schemas.microsoft.com/office/drawing/2010/main" val="0"/>
+                        </a:ext>
+                      </a:extLst>
+                    </a:blip>
+                    <a:stretch>
+                      <a:fillRect/>
+                    </a:stretch>
+                  </pic:blipFill>
+                  <pic:spPr>
+                    <a:xfrm>
+                      <a:off x="0" y="0"/>
+                      <a:ext cx="5819697" cy="4108607"/>
+                    </a:xfrm>
+                    <a:prstGeom prst="rect">
+                      <a:avLst/>
+                    </a:prstGeom>
+                  </pic:spPr>
+                </pic:pic>
+              </a:graphicData>
+            </a:graphic>
+          </wp:inline>
+        </w:drawing>
+      </w:r>
+    </w:p>
+    <w:p>
+      <w:pPr>
+        <w:widowControl w:val="0"/>
+        <w:autoSpaceDE w:val="0"/>
+        <w:autoSpaceDN w:val="0"/>
+        <w:adjustRightInd w:val="0"/>
+        <w:spacing w:after="240" w:line="340" w:lineRule="atLeast"/>
+        <w:rPr>
+          <w:rFonts w:ascii="Times" w:hAnsi="Times" w:cs="Times" w:hint="eastAsia"/>
+          <w:color w:val="000000"/>
+          <w:lang w:val="en-AU"/>
+        </w:rPr>
+      </w:pPr>
+    </w:p>
+    <w:p>
+      <w:pPr>
+        <w:widowControl w:val="0"/>
+        <w:autoSpaceDE w:val="0"/>
+        <w:autoSpaceDN w:val="0"/>
+        <w:adjustRightInd w:val="0"/>
+        <w:spacing w:after="240" w:line="340" w:lineRule="atLeast"/>
+        <w:rPr>
+          <w:rFonts w:ascii="Times" w:hAnsi="Times" w:cs="Times" w:hint="eastAsia"/>
+          <w:color w:val="000000"/>
+          <w:lang w:val="en-AU"/>
+        </w:rPr>
+      </w:pPr>
+      <w:r>
+        <w:rPr>
+          <w:rFonts w:ascii="Times" w:hAnsi="Times" w:cs="Times" w:hint="eastAsia"/>
+          <w:noProof/>
+          <w:color w:val="000000"/>
+          <w:lang w:val="en-AU"/>
+        </w:rPr>
+        <w:drawing>
+          <wp:inline distT="0" distB="0" distL="0" distR="0" wp14:anchorId="0211DCF9" wp14:editId="6DB3DD8F">
+            <wp:extent cx="5943600" cy="4066540"/>
+            <wp:effectExtent l="0" t="0" r="0" b="0"/>
+            <wp:docPr id="16" name="Picture 16"/>
+            <wp:cNvGraphicFramePr>
+              <a:graphicFrameLocks xmlns:a="http://schemas.openxmlformats.org/drawingml/2006/main" noChangeAspect="1"/>
+            </wp:cNvGraphicFramePr>
+            <a:graphic xmlns:a="http://schemas.openxmlformats.org/drawingml/2006/main">
+              <a:graphicData uri="http://schemas.openxmlformats.org/drawingml/2006/picture">
+                <pic:pic xmlns:pic="http://schemas.openxmlformats.org/drawingml/2006/picture">
+                  <pic:nvPicPr>
+                    <pic:cNvPr id="16" name="Screen Shot 2017-05-18 at 12.40.39 AM.png"/>
+                    <pic:cNvPicPr/>
+                  </pic:nvPicPr>
+                  <pic:blipFill>
+                    <a:blip r:embed="rId20">
+                      <a:extLst>
+                        <a:ext uri="{28A0092B-C50C-407E-A947-70E740481C1C}">
+                          <a14:useLocalDpi xmlns:a14="http://schemas.microsoft.com/office/drawing/2010/main" val="0"/>
+                        </a:ext>
+                      </a:extLst>
+                    </a:blip>
+                    <a:stretch>
+                      <a:fillRect/>
+                    </a:stretch>
+                  </pic:blipFill>
+                  <pic:spPr>
+                    <a:xfrm>
+                      <a:off x="0" y="0"/>
+                      <a:ext cx="5943600" cy="4066540"/>
+                    </a:xfrm>
+                    <a:prstGeom prst="rect">
+                      <a:avLst/>
+                    </a:prstGeom>
+                  </pic:spPr>
+                </pic:pic>
+              </a:graphicData>
+            </a:graphic>
+          </wp:inline>
+        </w:drawing>
+      </w:r>
+    </w:p>
+    <w:p>
+      <w:pPr>
+        <w:widowControl w:val="0"/>
+        <w:autoSpaceDE w:val="0"/>
+        <w:autoSpaceDN w:val="0"/>
+        <w:adjustRightInd w:val="0"/>
+        <w:spacing w:after="240" w:line="340" w:lineRule="atLeast"/>
+        <w:rPr>
+          <w:rFonts w:ascii="Times" w:hAnsi="Times" w:cs="Times" w:hint="eastAsia"/>
+          <w:color w:val="000000"/>
+          <w:lang w:val="en-AU"/>
+        </w:rPr>
+      </w:pPr>
+      <w:r>
+        <w:rPr>
+          <w:rFonts w:ascii="Times" w:hAnsi="Times" w:cs="Times" w:hint="eastAsia"/>
+          <w:noProof/>
+          <w:color w:val="000000"/>
+          <w:lang w:val="en-AU"/>
+        </w:rPr>
+        <w:drawing>
+          <wp:inline distT="0" distB="0" distL="0" distR="0" wp14:anchorId="2D1FE937" wp14:editId="51C8B4C8">
+            <wp:extent cx="5697855" cy="4376878"/>
+            <wp:effectExtent l="0" t="0" r="0" b="0"/>
+            <wp:docPr id="17" name="Picture 17"/>
+            <wp:cNvGraphicFramePr>
+              <a:graphicFrameLocks xmlns:a="http://schemas.openxmlformats.org/drawingml/2006/main" noChangeAspect="1"/>
+            </wp:cNvGraphicFramePr>
+            <a:graphic xmlns:a="http://schemas.openxmlformats.org/drawingml/2006/main">
+              <a:graphicData uri="http://schemas.openxmlformats.org/drawingml/2006/picture">
+                <pic:pic xmlns:pic="http://schemas.openxmlformats.org/drawingml/2006/picture">
+                  <pic:nvPicPr>
+                    <pic:cNvPr id="17" name="Screen Shot 2017-05-18 at 12.42.32 AM.png"/>
+                    <pic:cNvPicPr/>
+                  </pic:nvPicPr>
+                  <pic:blipFill>
+                    <a:blip r:embed="rId21">
+                      <a:extLst>
+                        <a:ext uri="{28A0092B-C50C-407E-A947-70E740481C1C}">
+                          <a14:useLocalDpi xmlns:a14="http://schemas.microsoft.com/office/drawing/2010/main" val="0"/>
+                        </a:ext>
+                      </a:extLst>
+                    </a:blip>
+                    <a:stretch>
+                      <a:fillRect/>
+                    </a:stretch>
+                  </pic:blipFill>
+                  <pic:spPr>
+                    <a:xfrm>
+                      <a:off x="0" y="0"/>
+                      <a:ext cx="5704555" cy="4382025"/>
+                    </a:xfrm>
+                    <a:prstGeom prst="rect">
+                      <a:avLst/>
+                    </a:prstGeom>
+                  </pic:spPr>
+                </pic:pic>
+              </a:graphicData>
+            </a:graphic>
+          </wp:inline>
+        </w:drawing>
+      </w:r>
+    </w:p>
+    <w:p>
+      <w:pPr>
+        <w:widowControl w:val="0"/>
+        <w:autoSpaceDE w:val="0"/>
+        <w:autoSpaceDN w:val="0"/>
+        <w:adjustRightInd w:val="0"/>
+        <w:spacing w:after="240" w:line="340" w:lineRule="atLeast"/>
+        <w:rPr>
+          <w:rFonts w:ascii="Times" w:hAnsi="Times" w:cs="Times" w:hint="eastAsia"/>
+          <w:color w:val="000000"/>
+          <w:lang w:val="en-AU"/>
+        </w:rPr>
+      </w:pPr>
+      <w:r>
+        <w:rPr>
+          <w:rFonts w:ascii="Times" w:hAnsi="Times" w:cs="Times" w:hint="eastAsia"/>
+          <w:noProof/>
+          <w:color w:val="000000"/>
+          <w:lang w:val="en-AU"/>
+        </w:rPr>
+        <w:drawing>
+          <wp:inline distT="0" distB="0" distL="0" distR="0" wp14:anchorId="436A436F" wp14:editId="0FCE0249">
+            <wp:extent cx="5811493" cy="2089364"/>
+            <wp:effectExtent l="0" t="0" r="5715" b="0"/>
+            <wp:docPr id="19" name="Picture 19"/>
+            <wp:cNvGraphicFramePr>
+              <a:graphicFrameLocks xmlns:a="http://schemas.openxmlformats.org/drawingml/2006/main" noChangeAspect="1"/>
+            </wp:cNvGraphicFramePr>
+            <a:graphic xmlns:a="http://schemas.openxmlformats.org/drawingml/2006/main">
+              <a:graphicData uri="http://schemas.openxmlformats.org/drawingml/2006/picture">
+                <pic:pic xmlns:pic="http://schemas.openxmlformats.org/drawingml/2006/picture">
+                  <pic:nvPicPr>
+                    <pic:cNvPr id="19" name="Screen Shot 2017-05-18 at 12.43.39 AM.png"/>
+                    <pic:cNvPicPr/>
+                  </pic:nvPicPr>
+                  <pic:blipFill>
+                    <a:blip r:embed="rId22">
+                      <a:extLst>
+                        <a:ext uri="{28A0092B-C50C-407E-A947-70E740481C1C}">
+                          <a14:useLocalDpi xmlns:a14="http://schemas.microsoft.com/office/drawing/2010/main" val="0"/>
+                        </a:ext>
+                      </a:extLst>
+                    </a:blip>
+                    <a:stretch>
+                      <a:fillRect/>
+                    </a:stretch>
+                  </pic:blipFill>
+                  <pic:spPr>
+                    <a:xfrm>
+                      <a:off x="0" y="0"/>
+                      <a:ext cx="5845425" cy="2101563"/>
+                    </a:xfrm>
+                    <a:prstGeom prst="rect">
+                      <a:avLst/>
+                    </a:prstGeom>
+                  </pic:spPr>
+                </pic:pic>
+              </a:graphicData>
+            </a:graphic>
+          </wp:inline>
+        </w:drawing>
+      </w:r>
+    </w:p>
+    <w:p>
+      <w:pPr>
+        <w:rPr>
+          <w:rFonts w:ascii="Times New Roman" w:eastAsia="Times New Roman" w:hAnsi="Times New Roman" w:cs="Times New Roman"/>
+          <w:lang w:val="en-AU"/>
+        </w:rPr>
+      </w:pPr>
+      <w:r>
+        <w:rPr>
+          <w:rFonts w:ascii="Times New Roman" w:eastAsia="Times New Roman" w:hAnsi="Times New Roman" w:cs="Times New Roman"/>
+          <w:lang w:val="en-AU"/>
+        </w:rPr>
+        <w:t>Events</w:t>
+      </w:r>
+    </w:p>
+    <w:p>
+      <w:pPr>
+        <w:widowControl w:val="0"/>
+        <w:autoSpaceDE w:val="0"/>
+        <w:autoSpaceDN w:val="0"/>
+        <w:adjustRightInd w:val="0"/>
+        <w:spacing w:line="240" w:lineRule="atLeast"/>
+        <w:rPr>
+          <w:rFonts w:ascii="Times" w:hAnsi="Times" w:cs="Times" w:hint="eastAsia"/>
+          <w:color w:val="000000"/>
+          <w:lang w:val="en-AU"/>
+        </w:rPr>
+      </w:pPr>
+      <w:r>
+        <w:rPr>
+          <w:rFonts w:ascii="Times" w:hAnsi="Times" w:cs="Times"/>
+          <w:color w:val="000000"/>
+          <w:lang w:val="en-AU"/>
+        </w:rPr>
+        <w:t>•</w:t>
+      </w:r>
+      <w:r>
+        <w:rPr>
+          <w:rFonts w:ascii="Times" w:hAnsi="Times" w:cs="Times"/>
+          <w:color w:val="000000"/>
+          <w:lang w:val="en-AU"/>
+        </w:rPr>
+        <w:t xml:space="preserve">SignalEvent </w:t>
+      </w:r>
+    </w:p>
+    <w:p>
+      <w:pPr>
+        <w:widowControl w:val="0"/>
+        <w:autoSpaceDE w:val="0"/>
+        <w:autoSpaceDN w:val="0"/>
+        <w:adjustRightInd w:val="0"/>
+        <w:spacing w:line="240" w:lineRule="atLeast"/>
+        <w:ind w:firstLine="720"/>
+        <w:rPr>
+          <w:rFonts w:ascii="Times" w:hAnsi="Times" w:cs="Times" w:hint="eastAsia"/>
+          <w:color w:val="000000"/>
+          <w:lang w:val="en-AU"/>
+        </w:rPr>
+      </w:pPr>
+      <w:r>
+        <w:rPr>
+          <w:rFonts w:ascii="Times" w:hAnsi="Times" w:cs="Times"/>
+          <w:color w:val="000000"/>
+          <w:lang w:val="en-AU"/>
+        </w:rPr>
+        <w:t xml:space="preserve">» represents the receipt of an asynchronous event and is queued by the receiver until it's ready to handle it </w:t>
+      </w:r>
+    </w:p>
+    <w:p>
+      <w:pPr>
+        <w:widowControl w:val="0"/>
+        <w:autoSpaceDE w:val="0"/>
+        <w:autoSpaceDN w:val="0"/>
+        <w:adjustRightInd w:val="0"/>
+        <w:spacing w:line="240" w:lineRule="atLeast"/>
+        <w:rPr>
+          <w:rFonts w:ascii="Times" w:hAnsi="Times" w:cs="Times" w:hint="eastAsia"/>
+          <w:color w:val="000000"/>
+          <w:lang w:val="en-AU"/>
+        </w:rPr>
+      </w:pPr>
+      <w:r>
+        <w:rPr>
+          <w:rFonts w:ascii="Times" w:hAnsi="Times" w:cs="Times"/>
+          <w:color w:val="000000"/>
+          <w:lang w:val="en-AU"/>
+        </w:rPr>
+        <w:t xml:space="preserve">• CallEvent </w:t>
+      </w:r>
+    </w:p>
+    <w:p>
+      <w:pPr>
+        <w:widowControl w:val="0"/>
+        <w:autoSpaceDE w:val="0"/>
+        <w:autoSpaceDN w:val="0"/>
+        <w:adjustRightInd w:val="0"/>
+        <w:spacing w:line="240" w:lineRule="atLeast"/>
+        <w:ind w:firstLine="720"/>
+        <w:rPr>
+          <w:rFonts w:ascii="Times" w:hAnsi="Times" w:cs="Times" w:hint="eastAsia"/>
+          <w:color w:val="000000"/>
+          <w:lang w:val="en-AU"/>
+        </w:rPr>
+      </w:pPr>
+      <w:r>
+        <w:rPr>
+          <w:rFonts w:ascii="Times" w:hAnsi="Times" w:cs="Times"/>
+          <w:color w:val="000000"/>
+          <w:lang w:val="en-AU"/>
+        </w:rPr>
+        <w:t xml:space="preserve">» models the synchronous receipt of a message by an object, invoking a call of an operation </w:t>
+      </w:r>
+    </w:p>
+    <w:p>
+      <w:pPr>
+        <w:widowControl w:val="0"/>
+        <w:autoSpaceDE w:val="0"/>
+        <w:autoSpaceDN w:val="0"/>
+        <w:adjustRightInd w:val="0"/>
+        <w:spacing w:line="240" w:lineRule="atLeast"/>
+        <w:rPr>
+          <w:rFonts w:ascii="Times" w:hAnsi="Times" w:cs="Times" w:hint="eastAsia"/>
+          <w:color w:val="000000"/>
+          <w:lang w:val="en-AU"/>
+        </w:rPr>
+      </w:pPr>
+      <w:r>
+        <w:rPr>
+          <w:rFonts w:ascii="Times" w:hAnsi="Times" w:cs="Times"/>
+          <w:color w:val="000000"/>
+          <w:lang w:val="en-AU"/>
+        </w:rPr>
+        <w:t xml:space="preserve">• TimeEvent </w:t>
+      </w:r>
+    </w:p>
+    <w:p>
+      <w:pPr>
+        <w:widowControl w:val="0"/>
+        <w:autoSpaceDE w:val="0"/>
+        <w:autoSpaceDN w:val="0"/>
+        <w:adjustRightInd w:val="0"/>
+        <w:spacing w:line="240" w:lineRule="atLeast"/>
+        <w:ind w:firstLine="720"/>
+        <w:rPr>
+          <w:rFonts w:ascii="Times" w:hAnsi="Times" w:cs="Times"/>
+          <w:color w:val="000000"/>
+          <w:lang w:val="en-AU"/>
+        </w:rPr>
+      </w:pPr>
+      <w:r>
+        <w:rPr>
+          <w:rFonts w:ascii="Times" w:hAnsi="Times" w:cs="Times"/>
+          <w:color w:val="000000"/>
+          <w:lang w:val="en-AU"/>
+        </w:rPr>
+        <w:t>» after the specified time, the event occurs. The keyword after is often used in conjunction with time events</w:t>
+      </w:r>
+    </w:p>
+    <w:p>
+      <w:pPr>
+        <w:widowControl w:val="0"/>
+        <w:autoSpaceDE w:val="0"/>
+        <w:autoSpaceDN w:val="0"/>
+        <w:adjustRightInd w:val="0"/>
+        <w:spacing w:after="240" w:line="340" w:lineRule="atLeast"/>
+        <w:rPr>
+          <w:rFonts w:ascii="Times" w:hAnsi="Times" w:cs="Times" w:hint="eastAsia"/>
+          <w:color w:val="000000"/>
+          <w:lang w:val="en-AU"/>
+        </w:rPr>
+      </w:pPr>
+    </w:p>
+    <w:p>
+      <w:pPr>
+        <w:widowControl w:val="0"/>
+        <w:autoSpaceDE w:val="0"/>
+        <w:autoSpaceDN w:val="0"/>
+        <w:adjustRightInd w:val="0"/>
+        <w:spacing w:after="240" w:line="340" w:lineRule="atLeast"/>
+        <w:rPr>
+          <w:rFonts w:ascii="Times" w:hAnsi="Times" w:cs="Times" w:hint="eastAsia"/>
+          <w:color w:val="000000"/>
+          <w:lang w:val="en-AU"/>
+        </w:rPr>
+      </w:pPr>
+      <w:r>
+        <w:rPr>
+          <w:rFonts w:ascii="Times" w:hAnsi="Times" w:cs="Times" w:hint="eastAsia"/>
+          <w:noProof/>
+          <w:color w:val="000000"/>
+          <w:lang w:val="en-AU"/>
+        </w:rPr>
+        <w:drawing>
+          <wp:inline distT="0" distB="0" distL="0" distR="0" wp14:anchorId="05F99095" wp14:editId="14AA715F">
+            <wp:extent cx="5943600" cy="3928110"/>
+            <wp:effectExtent l="0" t="0" r="0" b="8890"/>
+            <wp:docPr id="20" name="Picture 20"/>
+            <wp:cNvGraphicFramePr>
+              <a:graphicFrameLocks xmlns:a="http://schemas.openxmlformats.org/drawingml/2006/main" noChangeAspect="1"/>
+            </wp:cNvGraphicFramePr>
+            <a:graphic xmlns:a="http://schemas.openxmlformats.org/drawingml/2006/main">
+              <a:graphicData uri="http://schemas.openxmlformats.org/drawingml/2006/picture">
+                <pic:pic xmlns:pic="http://schemas.openxmlformats.org/drawingml/2006/picture">
+                  <pic:nvPicPr>
+                    <pic:cNvPr id="20" name="Screen Shot 2017-05-18 at 12.48.31 AM.png"/>
+                    <pic:cNvPicPr/>
+                  </pic:nvPicPr>
+                  <pic:blipFill>
+                    <a:blip r:embed="rId23">
+                      <a:extLst>
+                        <a:ext uri="{28A0092B-C50C-407E-A947-70E740481C1C}">
+                          <a14:useLocalDpi xmlns:a14="http://schemas.microsoft.com/office/drawing/2010/main" val="0"/>
+                        </a:ext>
+                      </a:extLst>
+                    </a:blip>
+                    <a:stretch>
+                      <a:fillRect/>
+                    </a:stretch>
+                  </pic:blipFill>
+                  <pic:spPr>
+                    <a:xfrm>
+                      <a:off x="0" y="0"/>
+                      <a:ext cx="5943600" cy="3928110"/>
+                    </a:xfrm>
+                    <a:prstGeom prst="rect">
+                      <a:avLst/>
+                    </a:prstGeom>
+                  </pic:spPr>
+                </pic:pic>
+              </a:graphicData>
+            </a:graphic>
+          </wp:inline>
+        </w:drawing>
+      </w:r>
+    </w:p>
+    <w:p>
+      <w:pPr>
+        <w:widowControl w:val="0"/>
+        <w:autoSpaceDE w:val="0"/>
+        <w:autoSpaceDN w:val="0"/>
+        <w:adjustRightInd w:val="0"/>
+        <w:spacing w:after="240" w:line="340" w:lineRule="atLeast"/>
+        <w:rPr>
+          <w:rFonts w:ascii="Times" w:hAnsi="Times" w:cs="Times" w:hint="eastAsia"/>
+          <w:color w:val="000000"/>
+          <w:lang w:val="en-AU"/>
+        </w:rPr>
+      </w:pPr>
+      <w:r>
+        <w:rPr>
+          <w:rFonts w:ascii="Times" w:hAnsi="Times" w:cs="Times" w:hint="eastAsia"/>
+          <w:noProof/>
+          <w:color w:val="000000"/>
+          <w:lang w:val="en-AU"/>
+        </w:rPr>
+        <w:drawing>
+          <wp:inline distT="0" distB="0" distL="0" distR="0" wp14:anchorId="2A538FF0" wp14:editId="5FDD8E78">
+            <wp:extent cx="5240655" cy="3361634"/>
+            <wp:effectExtent l="0" t="0" r="0" b="0"/>
+            <wp:docPr id="21" name="Picture 21"/>
+            <wp:cNvGraphicFramePr>
+              <a:graphicFrameLocks xmlns:a="http://schemas.openxmlformats.org/drawingml/2006/main" noChangeAspect="1"/>
+            </wp:cNvGraphicFramePr>
+            <a:graphic xmlns:a="http://schemas.openxmlformats.org/drawingml/2006/main">
+              <a:graphicData uri="http://schemas.openxmlformats.org/drawingml/2006/picture">
+                <pic:pic xmlns:pic="http://schemas.openxmlformats.org/drawingml/2006/picture">
+                  <pic:nvPicPr>
+                    <pic:cNvPr id="21" name="Screen Shot 2017-05-18 at 12.54.38 AM.png"/>
+                    <pic:cNvPicPr/>
+                  </pic:nvPicPr>
+                  <pic:blipFill>
+                    <a:blip r:embed="rId24">
+                      <a:extLst>
+                        <a:ext uri="{28A0092B-C50C-407E-A947-70E740481C1C}">
+                          <a14:useLocalDpi xmlns:a14="http://schemas.microsoft.com/office/drawing/2010/main" val="0"/>
+                        </a:ext>
+                      </a:extLst>
+                    </a:blip>
+                    <a:stretch>
+                      <a:fillRect/>
+                    </a:stretch>
+                  </pic:blipFill>
+                  <pic:spPr>
+                    <a:xfrm>
+                      <a:off x="0" y="0"/>
+                      <a:ext cx="5253710" cy="3370008"/>
+                    </a:xfrm>
+                    <a:prstGeom prst="rect">
+                      <a:avLst/>
+                    </a:prstGeom>
+                  </pic:spPr>
+                </pic:pic>
+              </a:graphicData>
+            </a:graphic>
+          </wp:inline>
+        </w:drawing>
+      </w:r>
+    </w:p>
+    <w:p>
+      <w:pPr>
+        <w:widowControl w:val="0"/>
+        <w:autoSpaceDE w:val="0"/>
+        <w:autoSpaceDN w:val="0"/>
+        <w:adjustRightInd w:val="0"/>
+        <w:spacing w:after="240" w:line="340" w:lineRule="atLeast"/>
+        <w:rPr>
+          <w:rFonts w:ascii="Times" w:hAnsi="Times" w:cs="Times" w:hint="eastAsia"/>
+          <w:color w:val="000000"/>
+          <w:lang w:val="en-AU"/>
+        </w:rPr>
+      </w:pPr>
+      <w:r>
+        <w:rPr>
+          <w:rFonts w:ascii="Times" w:hAnsi="Times" w:cs="Times" w:hint="eastAsia"/>
+          <w:noProof/>
+          <w:color w:val="000000"/>
+          <w:lang w:val="en-AU"/>
+        </w:rPr>
+        <w:drawing>
+          <wp:inline distT="0" distB="0" distL="0" distR="0" wp14:anchorId="19F59C1C" wp14:editId="131DC43C">
+            <wp:extent cx="5354955" cy="1979503"/>
+            <wp:effectExtent l="0" t="0" r="4445" b="1905"/>
+            <wp:docPr id="22" name="Picture 22"/>
+            <wp:cNvGraphicFramePr>
+              <a:graphicFrameLocks xmlns:a="http://schemas.openxmlformats.org/drawingml/2006/main" noChangeAspect="1"/>
+            </wp:cNvGraphicFramePr>
+            <a:graphic xmlns:a="http://schemas.openxmlformats.org/drawingml/2006/main">
+              <a:graphicData uri="http://schemas.openxmlformats.org/drawingml/2006/picture">
+                <pic:pic xmlns:pic="http://schemas.openxmlformats.org/drawingml/2006/picture">
+                  <pic:nvPicPr>
+                    <pic:cNvPr id="22" name="Screen Shot 2017-05-18 at 12.55.16 AM.png"/>
+                    <pic:cNvPicPr/>
+                  </pic:nvPicPr>
+                  <pic:blipFill>
+                    <a:blip r:embed="rId25">
+                      <a:extLst>
+                        <a:ext uri="{28A0092B-C50C-407E-A947-70E740481C1C}">
+                          <a14:useLocalDpi xmlns:a14="http://schemas.microsoft.com/office/drawing/2010/main" val="0"/>
+                        </a:ext>
+                      </a:extLst>
+                    </a:blip>
+                    <a:stretch>
+                      <a:fillRect/>
+                    </a:stretch>
+                  </pic:blipFill>
+                  <pic:spPr>
+                    <a:xfrm>
+                      <a:off x="0" y="0"/>
+                      <a:ext cx="5360710" cy="1981630"/>
+                    </a:xfrm>
+                    <a:prstGeom prst="rect">
+                      <a:avLst/>
+                    </a:prstGeom>
+                  </pic:spPr>
+                </pic:pic>
+              </a:graphicData>
+            </a:graphic>
+          </wp:inline>
+        </w:drawing>
+      </w:r>
+    </w:p>
+    <w:p>
+      <w:pPr>
+        <w:widowControl w:val="0"/>
+        <w:autoSpaceDE w:val="0"/>
+        <w:autoSpaceDN w:val="0"/>
+        <w:adjustRightInd w:val="0"/>
+        <w:spacing w:after="240" w:line="340" w:lineRule="atLeast"/>
+        <w:rPr>
+          <w:rFonts w:ascii="Times" w:hAnsi="Times" w:cs="Times" w:hint="eastAsia"/>
+          <w:color w:val="000000"/>
+          <w:lang w:val="en-AU"/>
+        </w:rPr>
+      </w:pPr>
+      <w:r>
+        <w:rPr>
+          <w:rFonts w:ascii="Times" w:hAnsi="Times" w:cs="Times" w:hint="eastAsia"/>
+          <w:noProof/>
+          <w:color w:val="000000"/>
+          <w:lang w:val="en-AU"/>
+        </w:rPr>
+        <w:drawing>
+          <wp:inline distT="0" distB="0" distL="0" distR="0" wp14:anchorId="5BE9F83A" wp14:editId="533ECBBE">
+            <wp:extent cx="5354955" cy="3358861"/>
+            <wp:effectExtent l="0" t="0" r="4445" b="0"/>
+            <wp:docPr id="23" name="Picture 23"/>
+            <wp:cNvGraphicFramePr>
+              <a:graphicFrameLocks xmlns:a="http://schemas.openxmlformats.org/drawingml/2006/main" noChangeAspect="1"/>
+            </wp:cNvGraphicFramePr>
+            <a:graphic xmlns:a="http://schemas.openxmlformats.org/drawingml/2006/main">
+              <a:graphicData uri="http://schemas.openxmlformats.org/drawingml/2006/picture">
+                <pic:pic xmlns:pic="http://schemas.openxmlformats.org/drawingml/2006/picture">
+                  <pic:nvPicPr>
+                    <pic:cNvPr id="23" name="Screen Shot 2017-05-18 at 12.56.40 AM.png"/>
+                    <pic:cNvPicPr/>
+                  </pic:nvPicPr>
+                  <pic:blipFill>
+                    <a:blip r:embed="rId26">
+                      <a:extLst>
+                        <a:ext uri="{28A0092B-C50C-407E-A947-70E740481C1C}">
+                          <a14:useLocalDpi xmlns:a14="http://schemas.microsoft.com/office/drawing/2010/main" val="0"/>
+                        </a:ext>
+                      </a:extLst>
+                    </a:blip>
+                    <a:stretch>
+                      <a:fillRect/>
+                    </a:stretch>
+                  </pic:blipFill>
+                  <pic:spPr>
+                    <a:xfrm>
+                      <a:off x="0" y="0"/>
+                      <a:ext cx="5361974" cy="3363263"/>
+                    </a:xfrm>
+                    <a:prstGeom prst="rect">
+                      <a:avLst/>
+                    </a:prstGeom>
+                  </pic:spPr>
+                </pic:pic>
+              </a:graphicData>
+            </a:graphic>
+          </wp:inline>
+        </w:drawing>
+      </w:r>
+    </w:p>
+    <w:p>
+      <w:pPr>
         <w:widowControl w:val="0"/>
         <w:autoSpaceDE w:val="0"/>
         <w:autoSpaceDN w:val="0"/>
@@ -2107,7 +3322,7 @@
   <w:abstractNum w:abstractNumId="0">
     <w:nsid w:val="021B6B91"/>
     <w:multiLevelType w:val="hybridMultilevel"/>
-    <w:tmpl w:val="B0AE9404"/>
+    <w:tmpl w:val="775C9B4A"/>
     <w:lvl w:ilvl="0" w:tplc="0C090001">
       <w:start w:val="1"/>
       <w:numFmt w:val="bullet"/>

</xml_diff>